<commit_message>
#108, #109, #110, #111, #112, #113, #114 - fixed.
</commit_message>
<xml_diff>
--- a/Docx/Глава 2.2 - Абстрактная Фабрика.docx
+++ b/Docx/Глава 2.2 - Абстрактная Фабрика.docx
@@ -23,56 +23,196 @@
       <w:r>
         <w:t>Abstract Factory)</w:t>
       </w:r>
-      <w:bookmarkStart w:id="1" w:name="_GoBack"/>
+    </w:p>
+    <w:p>
+      <w:pPr>
+        <w:rPr>
+          <w:lang w:val="ru-RU"/>
+        </w:rPr>
+      </w:pPr>
+      <w:r>
+        <w:rPr>
+          <w:lang w:val="ru-RU"/>
+        </w:rPr>
+        <w:t xml:space="preserve">Фабрика – это второй по популярности паттерн после </w:t>
+      </w:r>
+      <w:proofErr w:type="spellStart"/>
+      <w:r>
+        <w:rPr>
+          <w:lang w:val="ru-RU"/>
+        </w:rPr>
+        <w:t>Синглтона</w:t>
+      </w:r>
+      <w:proofErr w:type="spellEnd"/>
+      <w:r>
+        <w:rPr>
+          <w:lang w:val="ru-RU"/>
+        </w:rPr>
+        <w:t>. Существует две классические разновидности фабрик – Абстрактная Фабрика и Фабричный Метод – предназначенные для инкапсуляции создания объекта или семейства объектов. На практике очень часто отходят от классических реализаций этих паттернов и называют «Фабрикой» любой класс, инкапсулирующий в себе создание объектов.</w:t>
+      </w:r>
+    </w:p>
+    <w:p>
+      <w:pPr>
+        <w:rPr>
+          <w:lang w:val="ru-RU"/>
+        </w:rPr>
+      </w:pPr>
+      <w:r>
+        <w:rPr>
+          <w:lang w:val="ru-RU"/>
+        </w:rPr>
+        <w:t>В данной главе будет рассмотрен</w:t>
+      </w:r>
+      <w:r>
+        <w:rPr>
+          <w:lang w:val="ru-RU"/>
+        </w:rPr>
+        <w:t xml:space="preserve"> паттерн Абстрактная Фабрика и его особенности, а в следующей - Фабричный Метод.</w:t>
+      </w:r>
+    </w:p>
+    <w:p>
+      <w:pPr>
+        <w:rPr>
+          <w:lang w:val="ru-RU"/>
+        </w:rPr>
+      </w:pPr>
+      <w:r>
+        <w:rPr>
+          <w:b/>
+          <w:lang w:val="ru-RU"/>
+        </w:rPr>
+        <w:t>Назначение</w:t>
+      </w:r>
+      <w:r>
+        <w:rPr>
+          <w:lang w:val="ru-RU"/>
+        </w:rPr>
+        <w:t>: Абстрактная Фабрика предоставляет интерфейс для создания семейства взаимосвязанных или родственных объектов (</w:t>
+      </w:r>
+      <w:r>
+        <w:t>dependent</w:t>
+      </w:r>
+      <w:r>
+        <w:rPr>
+          <w:lang w:val="ru-RU"/>
+        </w:rPr>
+        <w:t xml:space="preserve"> </w:t>
+      </w:r>
+      <w:r>
+        <w:t>or</w:t>
+      </w:r>
+      <w:r>
+        <w:rPr>
+          <w:lang w:val="ru-RU"/>
+        </w:rPr>
+        <w:t xml:space="preserve"> </w:t>
+      </w:r>
+      <w:r>
+        <w:t>related</w:t>
+      </w:r>
+      <w:r>
+        <w:rPr>
+          <w:lang w:val="ru-RU"/>
+        </w:rPr>
+        <w:t xml:space="preserve"> </w:t>
+      </w:r>
+      <w:r>
+        <w:t>objects</w:t>
+      </w:r>
+      <w:r>
+        <w:rPr>
+          <w:lang w:val="ru-RU"/>
+        </w:rPr>
+        <w:t>), не специфицируя их конкретных классов.</w:t>
+      </w:r>
+    </w:p>
+    <w:p>
+      <w:pPr>
+        <w:rPr>
+          <w:lang w:val="ru-RU"/>
+        </w:rPr>
+      </w:pPr>
+      <w:r>
+        <w:rPr>
+          <w:b/>
+          <w:lang w:val="ru-RU"/>
+        </w:rPr>
+        <w:t>Другими словами</w:t>
+      </w:r>
+      <w:r>
+        <w:rPr>
+          <w:lang w:val="ru-RU"/>
+        </w:rPr>
+        <w:t>: Абстрактная Фабрика представляет собой стратегию создания семейства взаимосвязанных или родственных объектов.</w:t>
+      </w:r>
+    </w:p>
+    <w:p>
+      <w:pPr>
+        <w:pStyle w:val="Heading2"/>
+        <w:rPr>
+          <w:lang w:val="ru-RU"/>
+        </w:rPr>
+      </w:pPr>
+      <w:bookmarkStart w:id="1" w:name="мотивация"/>
       <w:bookmarkEnd w:id="1"/>
-    </w:p>
-    <w:p>
-      <w:pPr>
-        <w:rPr>
-          <w:lang w:val="ru-RU"/>
-        </w:rPr>
-      </w:pPr>
-      <w:r>
-        <w:rPr>
-          <w:lang w:val="ru-RU"/>
-        </w:rPr>
-        <w:t>Фабрика – это второй по популярности паттерн после паттерна Синглтона. Существует две классические разновидности фабрик – Абстрактная Фабрика и Фабричный Метод – предназначенные для инкапсуляции создания объекта или семейства объектов. На практике очень часто отходят от классических реализаций этих паттернов и называют «Фабрикой» любой класс, инкапсулирующий в себе создание объектов.</w:t>
-      </w:r>
-    </w:p>
-    <w:p>
-      <w:pPr>
-        <w:rPr>
-          <w:lang w:val="ru-RU"/>
-        </w:rPr>
-      </w:pPr>
-      <w:r>
-        <w:rPr>
-          <w:lang w:val="ru-RU"/>
-        </w:rPr>
-        <w:t>В данной главе будет рассмотрены паттерн Абстрактная Фабрика и его особенности, а в следующей - Фабричный Метод.</w:t>
-      </w:r>
-    </w:p>
-    <w:p>
-      <w:pPr>
-        <w:rPr>
-          <w:lang w:val="ru-RU"/>
-        </w:rPr>
-      </w:pPr>
-      <w:r>
-        <w:rPr>
-          <w:b/>
-          <w:lang w:val="ru-RU"/>
-        </w:rPr>
-        <w:t>Назначение</w:t>
-      </w:r>
-      <w:r>
-        <w:rPr>
-          <w:lang w:val="ru-RU"/>
-        </w:rPr>
-        <w:t>: Абстрактная Фабрика предоставляет интерфейс для создания семейства взаимосвязанных или родственных объектов (</w:t>
-      </w:r>
-      <w:r>
-        <w:t>dependent</w:t>
+      <w:r>
+        <w:rPr>
+          <w:lang w:val="ru-RU"/>
+        </w:rPr>
+        <w:t>Мотивация</w:t>
+      </w:r>
+    </w:p>
+    <w:p>
+      <w:pPr>
+        <w:rPr>
+          <w:lang w:val="ru-RU"/>
+        </w:rPr>
+      </w:pPr>
+      <w:r>
+        <w:rPr>
+          <w:lang w:val="ru-RU"/>
+        </w:rPr>
+        <w:t>Выразительность наследования обеспечивается за счет полиморфизма. Использование интерфейсов или базовых классов позволяет "абстрагироваться" от конкретной реализации, что делает решение простым и расширяемым. Однако</w:t>
+      </w:r>
+      <w:r>
+        <w:rPr>
+          <w:lang w:val="ru-RU"/>
+        </w:rPr>
+        <w:t>,</w:t>
+      </w:r>
+      <w:r>
+        <w:rPr>
+          <w:lang w:val="ru-RU"/>
+        </w:rPr>
+        <w:t xml:space="preserve"> где-то в приложении должна быть точка, в которой создаются объекты и известен их конкретный тип.</w:t>
+      </w:r>
+    </w:p>
+    <w:p>
+      <w:pPr>
+        <w:rPr>
+          <w:lang w:val="ru-RU"/>
+        </w:rPr>
+      </w:pPr>
+      <w:r>
+        <w:rPr>
+          <w:lang w:val="ru-RU"/>
+        </w:rPr>
+        <w:t xml:space="preserve">В некоторых случаях решение о конкретных типах можно откладывать до последнего, </w:t>
+      </w:r>
+      <w:r>
+        <w:rPr>
+          <w:lang w:val="ru-RU"/>
+        </w:rPr>
+        <w:t>вплоть</w:t>
+      </w:r>
+      <w:r>
+        <w:rPr>
+          <w:lang w:val="ru-RU"/>
+        </w:rPr>
+        <w:t xml:space="preserve"> до корня приложения (</w:t>
+      </w:r>
+      <w:r>
+        <w:t>Application</w:t>
       </w:r>
       <w:r>
         <w:rPr>
@@ -81,7 +221,53 @@
         <w:t xml:space="preserve"> </w:t>
       </w:r>
       <w:r>
-        <w:t>or</w:t>
+        <w:t>Root</w:t>
+      </w:r>
+      <w:r>
+        <w:rPr>
+          <w:lang w:val="ru-RU"/>
+        </w:rPr>
+        <w:t xml:space="preserve">). В этом случае, конструирование конкретных типов происходит в методе </w:t>
+      </w:r>
+      <w:r>
+        <w:rPr>
+          <w:rStyle w:val="VerbatimChar"/>
+        </w:rPr>
+        <w:t>Main</w:t>
+      </w:r>
+      <w:r>
+        <w:rPr>
+          <w:lang w:val="ru-RU"/>
+        </w:rPr>
+        <w:t xml:space="preserve"> (или аналогичном методе, в зависимости от типа приложения), и затем созданные объекты передаются для последующей обработки. </w:t>
+      </w:r>
+      <w:r>
+        <w:rPr>
+          <w:lang w:val="ru-RU"/>
+        </w:rPr>
+        <w:t>Но</w:t>
+      </w:r>
+      <w:r>
+        <w:rPr>
+          <w:lang w:val="ru-RU"/>
+        </w:rPr>
+        <w:t xml:space="preserve"> в некоторых случаях, создание объекта должно происходить раньше в коде приложения.</w:t>
+      </w:r>
+    </w:p>
+    <w:p>
+      <w:pPr>
+        <w:rPr>
+          <w:lang w:val="ru-RU"/>
+        </w:rPr>
+      </w:pPr>
+      <w:r>
+        <w:rPr>
+          <w:lang w:val="ru-RU"/>
+        </w:rPr>
+        <w:t xml:space="preserve">Давайте вернемся к задаче сохранения прочитанных лог-файлов в хранилище для последующего полнотекстового поиска. Многие реляционные базы данных, например, </w:t>
+      </w:r>
+      <w:r>
+        <w:t>SQL</w:t>
       </w:r>
       <w:r>
         <w:rPr>
@@ -90,42 +276,762 @@
         <w:t xml:space="preserve"> </w:t>
       </w:r>
       <w:r>
-        <w:t>related</w:t>
-      </w:r>
-      <w:r>
-        <w:rPr>
-          <w:lang w:val="ru-RU"/>
+        <w:t>Server</w:t>
+      </w:r>
+      <w:r>
+        <w:rPr>
+          <w:lang w:val="ru-RU"/>
+        </w:rPr>
+        <w:t>,</w:t>
+      </w:r>
+      <w:r>
+        <w:rPr>
+          <w:lang w:val="ru-RU"/>
+        </w:rPr>
+        <w:t xml:space="preserve"> поддерживают полнотекстовый поиск по текстовым полям. Чтобы не завязываться на конкретную СУБД (систему управления базами данных), реализация класса </w:t>
+      </w:r>
+      <w:proofErr w:type="spellStart"/>
+      <w:r>
+        <w:rPr>
+          <w:rStyle w:val="VerbatimChar"/>
+        </w:rPr>
+        <w:t>LogSaver</w:t>
+      </w:r>
+      <w:proofErr w:type="spellEnd"/>
+      <w:r>
+        <w:rPr>
+          <w:lang w:val="ru-RU"/>
+        </w:rPr>
+        <w:t xml:space="preserve"> может использовать класс </w:t>
+      </w:r>
+      <w:proofErr w:type="spellStart"/>
+      <w:r>
+        <w:rPr>
+          <w:rStyle w:val="VerbatimChar"/>
+        </w:rPr>
+        <w:t>DbProviderFactory</w:t>
+      </w:r>
+      <w:proofErr w:type="spellEnd"/>
+      <w:r>
+        <w:rPr>
+          <w:lang w:val="ru-RU"/>
+        </w:rPr>
+        <w:t xml:space="preserve"> библиотеки </w:t>
+      </w:r>
+      <w:r>
+        <w:t>ADO</w:t>
+      </w:r>
+      <w:r>
+        <w:rPr>
+          <w:lang w:val="ru-RU"/>
+        </w:rPr>
+        <w:t>.</w:t>
+      </w:r>
+      <w:r>
+        <w:t>NET</w:t>
+      </w:r>
+      <w:r>
+        <w:rPr>
+          <w:lang w:val="ru-RU"/>
+        </w:rPr>
+        <w:t>:</w:t>
+      </w:r>
+    </w:p>
+    <w:p>
+      <w:pPr>
+        <w:pStyle w:val="SourceCode"/>
+      </w:pPr>
+      <w:r>
+        <w:rPr>
+          <w:rStyle w:val="VerbatimChar"/>
+        </w:rPr>
+        <w:t xml:space="preserve">public class </w:t>
+      </w:r>
+      <w:proofErr w:type="spellStart"/>
+      <w:r>
+        <w:rPr>
+          <w:rStyle w:val="VerbatimChar"/>
+        </w:rPr>
+        <w:t>LogSaver</w:t>
+      </w:r>
+      <w:proofErr w:type="spellEnd"/>
+      <w:r>
+        <w:br/>
+      </w:r>
+      <w:r>
+        <w:rPr>
+          <w:rStyle w:val="VerbatimChar"/>
+        </w:rPr>
+        <w:t>{</w:t>
+      </w:r>
+      <w:r>
+        <w:br/>
+      </w:r>
+      <w:r>
+        <w:rPr>
+          <w:rStyle w:val="VerbatimChar"/>
+        </w:rPr>
+        <w:t xml:space="preserve">    private </w:t>
+      </w:r>
+      <w:proofErr w:type="spellStart"/>
+      <w:r>
+        <w:rPr>
+          <w:rStyle w:val="VerbatimChar"/>
+        </w:rPr>
+        <w:t>readonly</w:t>
+      </w:r>
+      <w:proofErr w:type="spellEnd"/>
+      <w:r>
+        <w:rPr>
+          <w:rStyle w:val="VerbatimChar"/>
         </w:rPr>
         <w:t xml:space="preserve"> </w:t>
       </w:r>
-      <w:r>
-        <w:t>objects</w:t>
-      </w:r>
-      <w:r>
-        <w:rPr>
-          <w:lang w:val="ru-RU"/>
-        </w:rPr>
-        <w:t>), не специфицируя их конкретных классов.</w:t>
-      </w:r>
-    </w:p>
-    <w:p>
-      <w:pPr>
-        <w:rPr>
-          <w:lang w:val="ru-RU"/>
-        </w:rPr>
-      </w:pPr>
-      <w:r>
-        <w:rPr>
-          <w:b/>
-          <w:lang w:val="ru-RU"/>
-        </w:rPr>
-        <w:t>Другими словами</w:t>
-      </w:r>
-      <w:r>
-        <w:rPr>
-          <w:lang w:val="ru-RU"/>
-        </w:rPr>
-        <w:t>: Абстрактная Фабрика представляет собой стратегию создания семейства взаимосвязанных или родственных объектов.</w:t>
+      <w:proofErr w:type="spellStart"/>
+      <w:r>
+        <w:rPr>
+          <w:rStyle w:val="VerbatimChar"/>
+        </w:rPr>
+        <w:t>DbProviderFactory</w:t>
+      </w:r>
+      <w:proofErr w:type="spellEnd"/>
+      <w:r>
+        <w:rPr>
+          <w:rStyle w:val="VerbatimChar"/>
+        </w:rPr>
+        <w:t xml:space="preserve"> _factory;</w:t>
+      </w:r>
+      <w:r>
+        <w:br/>
+      </w:r>
+      <w:r>
+        <w:br/>
+      </w:r>
+      <w:r>
+        <w:rPr>
+          <w:rStyle w:val="VerbatimChar"/>
+        </w:rPr>
+        <w:t xml:space="preserve">    public </w:t>
+      </w:r>
+      <w:proofErr w:type="spellStart"/>
+      <w:r>
+        <w:rPr>
+          <w:rStyle w:val="VerbatimChar"/>
+        </w:rPr>
+        <w:t>LogSaver</w:t>
+      </w:r>
+      <w:proofErr w:type="spellEnd"/>
+      <w:r>
+        <w:rPr>
+          <w:rStyle w:val="VerbatimChar"/>
+        </w:rPr>
+        <w:t>(</w:t>
+      </w:r>
+      <w:proofErr w:type="spellStart"/>
+      <w:r>
+        <w:rPr>
+          <w:rStyle w:val="VerbatimChar"/>
+        </w:rPr>
+        <w:t>DbProviderFactory</w:t>
+      </w:r>
+      <w:proofErr w:type="spellEnd"/>
+      <w:r>
+        <w:rPr>
+          <w:rStyle w:val="VerbatimChar"/>
+        </w:rPr>
+        <w:t xml:space="preserve"> factory)</w:t>
+      </w:r>
+      <w:r>
+        <w:br/>
+      </w:r>
+      <w:r>
+        <w:rPr>
+          <w:rStyle w:val="VerbatimChar"/>
+        </w:rPr>
+        <w:t xml:space="preserve">    {</w:t>
+      </w:r>
+      <w:r>
+        <w:br/>
+      </w:r>
+      <w:r>
+        <w:rPr>
+          <w:rStyle w:val="VerbatimChar"/>
+        </w:rPr>
+        <w:t xml:space="preserve">        _factory = factory;</w:t>
+      </w:r>
+      <w:r>
+        <w:br/>
+      </w:r>
+      <w:r>
+        <w:rPr>
+          <w:rStyle w:val="VerbatimChar"/>
+        </w:rPr>
+        <w:lastRenderedPageBreak/>
+        <w:t xml:space="preserve">    }</w:t>
+      </w:r>
+      <w:r>
+        <w:br/>
+      </w:r>
+      <w:r>
+        <w:br/>
+      </w:r>
+      <w:r>
+        <w:rPr>
+          <w:rStyle w:val="VerbatimChar"/>
+        </w:rPr>
+        <w:t xml:space="preserve">    public void Save(IEnumerable&lt;</w:t>
+      </w:r>
+      <w:proofErr w:type="spellStart"/>
+      <w:r>
+        <w:rPr>
+          <w:rStyle w:val="VerbatimChar"/>
+        </w:rPr>
+        <w:t>LogEntry</w:t>
+      </w:r>
+      <w:proofErr w:type="spellEnd"/>
+      <w:r>
+        <w:rPr>
+          <w:rStyle w:val="VerbatimChar"/>
+        </w:rPr>
+        <w:t xml:space="preserve">&gt; </w:t>
+      </w:r>
+      <w:proofErr w:type="spellStart"/>
+      <w:r>
+        <w:rPr>
+          <w:rStyle w:val="VerbatimChar"/>
+        </w:rPr>
+        <w:t>logEntries</w:t>
+      </w:r>
+      <w:proofErr w:type="spellEnd"/>
+      <w:r>
+        <w:rPr>
+          <w:rStyle w:val="VerbatimChar"/>
+        </w:rPr>
+        <w:t>)</w:t>
+      </w:r>
+      <w:r>
+        <w:br/>
+      </w:r>
+      <w:r>
+        <w:rPr>
+          <w:rStyle w:val="VerbatimChar"/>
+        </w:rPr>
+        <w:t xml:space="preserve">    {</w:t>
+      </w:r>
+      <w:r>
+        <w:br/>
+      </w:r>
+      <w:r>
+        <w:rPr>
+          <w:rStyle w:val="VerbatimChar"/>
+        </w:rPr>
+        <w:t xml:space="preserve">        using (</w:t>
+      </w:r>
+      <w:proofErr w:type="spellStart"/>
+      <w:r>
+        <w:rPr>
+          <w:rStyle w:val="VerbatimChar"/>
+        </w:rPr>
+        <w:t>var</w:t>
+      </w:r>
+      <w:proofErr w:type="spellEnd"/>
+      <w:r>
+        <w:rPr>
+          <w:rStyle w:val="VerbatimChar"/>
+        </w:rPr>
+        <w:t xml:space="preserve"> connection = _</w:t>
+      </w:r>
+      <w:proofErr w:type="spellStart"/>
+      <w:r>
+        <w:rPr>
+          <w:rStyle w:val="VerbatimChar"/>
+        </w:rPr>
+        <w:t>factory.CreateConnection</w:t>
+      </w:r>
+      <w:proofErr w:type="spellEnd"/>
+      <w:r>
+        <w:rPr>
+          <w:rStyle w:val="VerbatimChar"/>
+        </w:rPr>
+        <w:t>())</w:t>
+      </w:r>
+      <w:r>
+        <w:br/>
+      </w:r>
+      <w:r>
+        <w:rPr>
+          <w:rStyle w:val="VerbatimChar"/>
+        </w:rPr>
+        <w:t xml:space="preserve">        {</w:t>
+      </w:r>
+      <w:r>
+        <w:br/>
+      </w:r>
+      <w:r>
+        <w:rPr>
+          <w:rStyle w:val="VerbatimChar"/>
+        </w:rPr>
+        <w:t xml:space="preserve">            </w:t>
+      </w:r>
+      <w:proofErr w:type="spellStart"/>
+      <w:r>
+        <w:rPr>
+          <w:rStyle w:val="VerbatimChar"/>
+        </w:rPr>
+        <w:t>SetConnectionString</w:t>
+      </w:r>
+      <w:proofErr w:type="spellEnd"/>
+      <w:r>
+        <w:rPr>
+          <w:rStyle w:val="VerbatimChar"/>
+        </w:rPr>
+        <w:t>(connection);</w:t>
+      </w:r>
+      <w:r>
+        <w:br/>
+      </w:r>
+      <w:r>
+        <w:rPr>
+          <w:rStyle w:val="VerbatimChar"/>
+        </w:rPr>
+        <w:t xml:space="preserve">            using (</w:t>
+      </w:r>
+      <w:proofErr w:type="spellStart"/>
+      <w:r>
+        <w:rPr>
+          <w:rStyle w:val="VerbatimChar"/>
+        </w:rPr>
+        <w:t>var</w:t>
+      </w:r>
+      <w:proofErr w:type="spellEnd"/>
+      <w:r>
+        <w:rPr>
+          <w:rStyle w:val="VerbatimChar"/>
+        </w:rPr>
+        <w:t xml:space="preserve"> command = _</w:t>
+      </w:r>
+      <w:proofErr w:type="spellStart"/>
+      <w:r>
+        <w:rPr>
+          <w:rStyle w:val="VerbatimChar"/>
+        </w:rPr>
+        <w:t>factory.CreateCommand</w:t>
+      </w:r>
+      <w:proofErr w:type="spellEnd"/>
+      <w:r>
+        <w:rPr>
+          <w:rStyle w:val="VerbatimChar"/>
+        </w:rPr>
+        <w:t>())</w:t>
+      </w:r>
+      <w:r>
+        <w:br/>
+      </w:r>
+      <w:r>
+        <w:rPr>
+          <w:rStyle w:val="VerbatimChar"/>
+        </w:rPr>
+        <w:t xml:space="preserve">            {</w:t>
+      </w:r>
+      <w:r>
+        <w:br/>
+      </w:r>
+      <w:r>
+        <w:rPr>
+          <w:rStyle w:val="VerbatimChar"/>
+        </w:rPr>
+        <w:t xml:space="preserve">                </w:t>
+      </w:r>
+      <w:proofErr w:type="spellStart"/>
+      <w:r>
+        <w:rPr>
+          <w:rStyle w:val="VerbatimChar"/>
+        </w:rPr>
+        <w:t>SetCommandArguments</w:t>
+      </w:r>
+      <w:proofErr w:type="spellEnd"/>
+      <w:r>
+        <w:rPr>
+          <w:rStyle w:val="VerbatimChar"/>
+        </w:rPr>
+        <w:t>(</w:t>
+      </w:r>
+      <w:proofErr w:type="spellStart"/>
+      <w:r>
+        <w:rPr>
+          <w:rStyle w:val="VerbatimChar"/>
+        </w:rPr>
+        <w:t>logEntries</w:t>
+      </w:r>
+      <w:proofErr w:type="spellEnd"/>
+      <w:r>
+        <w:rPr>
+          <w:rStyle w:val="VerbatimChar"/>
+        </w:rPr>
+        <w:t>);</w:t>
+      </w:r>
+      <w:r>
+        <w:br/>
+      </w:r>
+      <w:r>
+        <w:rPr>
+          <w:rStyle w:val="VerbatimChar"/>
+        </w:rPr>
+        <w:t xml:space="preserve">                </w:t>
+      </w:r>
+      <w:proofErr w:type="spellStart"/>
+      <w:r>
+        <w:rPr>
+          <w:rStyle w:val="VerbatimChar"/>
+        </w:rPr>
+        <w:t>command.ExecuteNonQuery</w:t>
+      </w:r>
+      <w:proofErr w:type="spellEnd"/>
+      <w:r>
+        <w:rPr>
+          <w:rStyle w:val="VerbatimChar"/>
+        </w:rPr>
+        <w:t>();</w:t>
+      </w:r>
+      <w:r>
+        <w:br/>
+      </w:r>
+      <w:r>
+        <w:rPr>
+          <w:rStyle w:val="VerbatimChar"/>
+        </w:rPr>
+        <w:t xml:space="preserve">            }</w:t>
+      </w:r>
+      <w:r>
+        <w:br/>
+      </w:r>
+      <w:r>
+        <w:rPr>
+          <w:rStyle w:val="VerbatimChar"/>
+        </w:rPr>
+        <w:t xml:space="preserve">        }</w:t>
+      </w:r>
+      <w:r>
+        <w:br/>
+      </w:r>
+      <w:r>
+        <w:rPr>
+          <w:rStyle w:val="VerbatimChar"/>
+        </w:rPr>
+        <w:t xml:space="preserve">    }</w:t>
+      </w:r>
+      <w:r>
+        <w:br/>
+      </w:r>
+      <w:r>
+        <w:br/>
+      </w:r>
+      <w:r>
+        <w:rPr>
+          <w:rStyle w:val="VerbatimChar"/>
+        </w:rPr>
+        <w:t xml:space="preserve">    private void </w:t>
+      </w:r>
+      <w:proofErr w:type="spellStart"/>
+      <w:r>
+        <w:rPr>
+          <w:rStyle w:val="VerbatimChar"/>
+        </w:rPr>
+        <w:t>SetConnectionString</w:t>
+      </w:r>
+      <w:proofErr w:type="spellEnd"/>
+      <w:r>
+        <w:rPr>
+          <w:rStyle w:val="VerbatimChar"/>
+        </w:rPr>
+        <w:t>(</w:t>
+      </w:r>
+      <w:proofErr w:type="spellStart"/>
+      <w:r>
+        <w:rPr>
+          <w:rStyle w:val="VerbatimChar"/>
+        </w:rPr>
+        <w:t>DbConnection</w:t>
+      </w:r>
+      <w:proofErr w:type="spellEnd"/>
+      <w:r>
+        <w:rPr>
+          <w:rStyle w:val="VerbatimChar"/>
+        </w:rPr>
+        <w:t xml:space="preserve"> connection)</w:t>
+      </w:r>
+      <w:r>
+        <w:br/>
+      </w:r>
+      <w:r>
+        <w:rPr>
+          <w:rStyle w:val="VerbatimChar"/>
+        </w:rPr>
+        <w:t xml:space="preserve">    {}</w:t>
+      </w:r>
+      <w:r>
+        <w:br/>
+      </w:r>
+      <w:r>
+        <w:br/>
+      </w:r>
+      <w:r>
+        <w:rPr>
+          <w:rStyle w:val="VerbatimChar"/>
+        </w:rPr>
+        <w:t xml:space="preserve">    private void </w:t>
+      </w:r>
+      <w:proofErr w:type="spellStart"/>
+      <w:r>
+        <w:rPr>
+          <w:rStyle w:val="VerbatimChar"/>
+        </w:rPr>
+        <w:t>SetCommandArguments</w:t>
+      </w:r>
+      <w:proofErr w:type="spellEnd"/>
+      <w:r>
+        <w:rPr>
+          <w:rStyle w:val="VerbatimChar"/>
+        </w:rPr>
+        <w:t>(IEnumerable&lt;</w:t>
+      </w:r>
+      <w:proofErr w:type="spellStart"/>
+      <w:r>
+        <w:rPr>
+          <w:rStyle w:val="VerbatimChar"/>
+        </w:rPr>
+        <w:t>LogEntry</w:t>
+      </w:r>
+      <w:proofErr w:type="spellEnd"/>
+      <w:r>
+        <w:rPr>
+          <w:rStyle w:val="VerbatimChar"/>
+        </w:rPr>
+        <w:t xml:space="preserve">&gt; </w:t>
+      </w:r>
+      <w:proofErr w:type="spellStart"/>
+      <w:r>
+        <w:rPr>
+          <w:rStyle w:val="VerbatimChar"/>
+        </w:rPr>
+        <w:t>logEntry</w:t>
+      </w:r>
+      <w:proofErr w:type="spellEnd"/>
+      <w:r>
+        <w:rPr>
+          <w:rStyle w:val="VerbatimChar"/>
+        </w:rPr>
+        <w:t>)</w:t>
+      </w:r>
+      <w:r>
+        <w:br/>
+      </w:r>
+      <w:r>
+        <w:rPr>
+          <w:rStyle w:val="VerbatimChar"/>
+        </w:rPr>
+        <w:t xml:space="preserve">    {}</w:t>
+      </w:r>
+      <w:r>
+        <w:br/>
+      </w:r>
+      <w:r>
+        <w:rPr>
+          <w:rStyle w:val="VerbatimChar"/>
+        </w:rPr>
+        <w:t>}</w:t>
+      </w:r>
+    </w:p>
+    <w:p>
+      <w:pPr>
+        <w:rPr>
+          <w:lang w:val="ru-RU"/>
+        </w:rPr>
+      </w:pPr>
+      <w:r>
+        <w:rPr>
+          <w:lang w:val="ru-RU"/>
+        </w:rPr>
+        <w:t>Листинг 2.1 - Пример использования абстрактной фабрики</w:t>
+      </w:r>
+    </w:p>
+    <w:p>
+      <w:pPr>
+        <w:rPr>
+          <w:lang w:val="ru-RU"/>
+        </w:rPr>
+      </w:pPr>
+      <w:r>
+        <w:rPr>
+          <w:lang w:val="ru-RU"/>
+        </w:rPr>
+        <w:t>Теперь, вызывающ</w:t>
+      </w:r>
+      <w:r>
+        <w:rPr>
+          <w:lang w:val="ru-RU"/>
+        </w:rPr>
+        <w:t>ий код может передать нужный эк</w:t>
+      </w:r>
+      <w:r>
+        <w:rPr>
+          <w:lang w:val="ru-RU"/>
+        </w:rPr>
+        <w:t>з</w:t>
+      </w:r>
+      <w:r>
+        <w:rPr>
+          <w:lang w:val="ru-RU"/>
+        </w:rPr>
+        <w:t>е</w:t>
+      </w:r>
+      <w:r>
+        <w:rPr>
+          <w:lang w:val="ru-RU"/>
+        </w:rPr>
+        <w:t xml:space="preserve">мпляр </w:t>
+      </w:r>
+      <w:proofErr w:type="spellStart"/>
+      <w:r>
+        <w:rPr>
+          <w:rStyle w:val="VerbatimChar"/>
+          <w:lang w:val="ru-RU"/>
+        </w:rPr>
+        <w:t>DbProviderFactory</w:t>
+      </w:r>
+      <w:proofErr w:type="spellEnd"/>
+      <w:r>
+        <w:rPr>
+          <w:lang w:val="ru-RU"/>
+        </w:rPr>
+        <w:t xml:space="preserve">, например, </w:t>
+      </w:r>
+      <w:proofErr w:type="spellStart"/>
+      <w:r>
+        <w:rPr>
+          <w:rStyle w:val="VerbatimChar"/>
+          <w:lang w:val="ru-RU"/>
+        </w:rPr>
+        <w:t>SqlClientFactory</w:t>
+      </w:r>
+      <w:proofErr w:type="spellEnd"/>
+      <w:r>
+        <w:rPr>
+          <w:lang w:val="ru-RU"/>
+        </w:rPr>
+        <w:t xml:space="preserve">, для работы с SQL </w:t>
+      </w:r>
+      <w:proofErr w:type="spellStart"/>
+      <w:r>
+        <w:rPr>
+          <w:lang w:val="ru-RU"/>
+        </w:rPr>
+        <w:t>Server</w:t>
+      </w:r>
+      <w:proofErr w:type="spellEnd"/>
+      <w:r>
+        <w:rPr>
+          <w:lang w:val="ru-RU"/>
+        </w:rPr>
+        <w:t xml:space="preserve">, а затем передать </w:t>
+      </w:r>
+      <w:proofErr w:type="spellStart"/>
+      <w:r>
+        <w:rPr>
+          <w:rStyle w:val="VerbatimChar"/>
+          <w:lang w:val="ru-RU"/>
+        </w:rPr>
+        <w:t>NpgsqlConnectionFactory</w:t>
+      </w:r>
+      <w:proofErr w:type="spellEnd"/>
+      <w:r>
+        <w:rPr>
+          <w:lang w:val="ru-RU"/>
+        </w:rPr>
+        <w:t xml:space="preserve">, чтобы перейти на </w:t>
+      </w:r>
+      <w:proofErr w:type="spellStart"/>
+      <w:r>
+        <w:rPr>
+          <w:lang w:val="ru-RU"/>
+        </w:rPr>
+        <w:t>PostgreSql</w:t>
+      </w:r>
+      <w:proofErr w:type="spellEnd"/>
+      <w:r>
+        <w:rPr>
+          <w:lang w:val="ru-RU"/>
+        </w:rPr>
+        <w:t>.</w:t>
+      </w:r>
+    </w:p>
+    <w:p>
+      <w:pPr>
+        <w:rPr>
+          <w:lang w:val="ru-RU"/>
+        </w:rPr>
+      </w:pPr>
+      <w:r>
+        <w:rPr>
+          <w:lang w:val="ru-RU"/>
+        </w:rPr>
+        <w:t xml:space="preserve">Класс </w:t>
+      </w:r>
+      <w:proofErr w:type="spellStart"/>
+      <w:r>
+        <w:rPr>
+          <w:rStyle w:val="VerbatimChar"/>
+        </w:rPr>
+        <w:t>DbProviderFactory</w:t>
+      </w:r>
+      <w:proofErr w:type="spellEnd"/>
+      <w:r>
+        <w:rPr>
+          <w:lang w:val="ru-RU"/>
+        </w:rPr>
+        <w:t xml:space="preserve"> в данном случае предназначен для создания семейства взаимосвязанных объектов, таких как подключение к базе данных (</w:t>
+      </w:r>
+      <w:proofErr w:type="spellStart"/>
+      <w:r>
+        <w:rPr>
+          <w:rStyle w:val="VerbatimChar"/>
+        </w:rPr>
+        <w:t>DbConnection</w:t>
+      </w:r>
+      <w:proofErr w:type="spellEnd"/>
+      <w:r>
+        <w:rPr>
+          <w:lang w:val="ru-RU"/>
+        </w:rPr>
+        <w:t>), команд (</w:t>
+      </w:r>
+      <w:proofErr w:type="spellStart"/>
+      <w:r>
+        <w:rPr>
+          <w:rStyle w:val="VerbatimChar"/>
+        </w:rPr>
+        <w:t>DbCommand</w:t>
+      </w:r>
+      <w:proofErr w:type="spellEnd"/>
+      <w:r>
+        <w:rPr>
+          <w:lang w:val="ru-RU"/>
+        </w:rPr>
+        <w:t>), адаптеров (</w:t>
+      </w:r>
+      <w:proofErr w:type="spellStart"/>
+      <w:r>
+        <w:rPr>
+          <w:rStyle w:val="VerbatimChar"/>
+        </w:rPr>
+        <w:t>DbDataAdapter</w:t>
+      </w:r>
+      <w:proofErr w:type="spellEnd"/>
+      <w:r>
+        <w:rPr>
+          <w:lang w:val="ru-RU"/>
+        </w:rPr>
+        <w:t>) и др., и является примером паттерна Абстрактная фабрика.</w:t>
       </w:r>
     </w:p>
     <w:p>
@@ -135,488 +1041,26 @@
           <w:lang w:val="ru-RU"/>
         </w:rPr>
       </w:pPr>
-      <w:bookmarkStart w:id="2" w:name="мотивация"/>
+      <w:bookmarkStart w:id="2" w:name="диаграмма-паттерна-абстрактная-фабрика"/>
       <w:bookmarkEnd w:id="2"/>
       <w:r>
         <w:rPr>
           <w:lang w:val="ru-RU"/>
         </w:rPr>
-        <w:t>Мотивация</w:t>
-      </w:r>
-    </w:p>
-    <w:p>
-      <w:pPr>
-        <w:rPr>
-          <w:lang w:val="ru-RU"/>
-        </w:rPr>
-      </w:pPr>
-      <w:r>
-        <w:rPr>
-          <w:lang w:val="ru-RU"/>
-        </w:rPr>
-        <w:t>Выразительность наследования обеспечивается за счет полиморфизма. Использование интерфейсов или базовых классов позволяет "абстрагироваться" от конкретной реализации, что делает решение простым и расширяемым. Однако где-то в приложении должна быть точка, в которой создаются объекты и известен их конкретный тип.</w:t>
-      </w:r>
-    </w:p>
-    <w:p>
-      <w:pPr>
-        <w:rPr>
-          <w:lang w:val="ru-RU"/>
-        </w:rPr>
-      </w:pPr>
-      <w:r>
-        <w:rPr>
-          <w:lang w:val="ru-RU"/>
-        </w:rPr>
-        <w:t>В некоторых случаях решение о конкретных типах можно откладывать до последнего, вплодь до корня приложения (</w:t>
-      </w:r>
-      <w:r>
-        <w:t>Application</w:t>
-      </w:r>
-      <w:r>
-        <w:rPr>
-          <w:lang w:val="ru-RU"/>
-        </w:rPr>
-        <w:t xml:space="preserve"> </w:t>
-      </w:r>
-      <w:r>
-        <w:t>Root</w:t>
-      </w:r>
-      <w:r>
-        <w:rPr>
-          <w:lang w:val="ru-RU"/>
-        </w:rPr>
-        <w:t xml:space="preserve">). В этом случае, конструирование конкретных типов происходит в методе </w:t>
-      </w:r>
-      <w:r>
-        <w:rPr>
-          <w:rStyle w:val="VerbatimChar"/>
-        </w:rPr>
-        <w:t>Main</w:t>
-      </w:r>
-      <w:r>
-        <w:rPr>
-          <w:lang w:val="ru-RU"/>
-        </w:rPr>
-        <w:t xml:space="preserve"> (или аналогичном методе, в зависимости от типа приложения), и затем созданные объекты передаются для последующей обработки. Однако в некоторых случаях, создание объекта должно происходить раньше в коде приложения.</w:t>
-      </w:r>
-    </w:p>
-    <w:p>
-      <w:pPr>
-        <w:rPr>
-          <w:lang w:val="ru-RU"/>
-        </w:rPr>
-      </w:pPr>
-      <w:r>
-        <w:rPr>
-          <w:lang w:val="ru-RU"/>
-        </w:rPr>
-        <w:t xml:space="preserve">Давайте вернемся к задаче сохранения прочитанных лог-файлов в хранилище для последующего полнотекстового поиска. Многие реляционные базы данных, например, </w:t>
-      </w:r>
-      <w:r>
-        <w:t>SQL</w:t>
-      </w:r>
-      <w:r>
-        <w:rPr>
-          <w:lang w:val="ru-RU"/>
-        </w:rPr>
-        <w:t xml:space="preserve"> </w:t>
-      </w:r>
-      <w:r>
-        <w:t>Server</w:t>
-      </w:r>
-      <w:r>
-        <w:rPr>
-          <w:lang w:val="ru-RU"/>
-        </w:rPr>
-        <w:t xml:space="preserve"> поддерживают полнотекстовый поиск по текстовым полям. Чтобы не завязываться на конкретную СУБД (систему управления базами данных), реализация класса </w:t>
-      </w:r>
-      <w:r>
-        <w:rPr>
-          <w:rStyle w:val="VerbatimChar"/>
-        </w:rPr>
-        <w:t>LogSaver</w:t>
-      </w:r>
-      <w:r>
-        <w:rPr>
-          <w:lang w:val="ru-RU"/>
-        </w:rPr>
-        <w:t xml:space="preserve"> может использовать класс </w:t>
-      </w:r>
-      <w:r>
-        <w:rPr>
-          <w:rStyle w:val="VerbatimChar"/>
-        </w:rPr>
-        <w:t>DbProviderFactory</w:t>
-      </w:r>
-      <w:r>
-        <w:rPr>
-          <w:lang w:val="ru-RU"/>
-        </w:rPr>
-        <w:t xml:space="preserve"> библиотеки </w:t>
-      </w:r>
-      <w:r>
-        <w:t>ADO</w:t>
-      </w:r>
-      <w:r>
-        <w:rPr>
-          <w:lang w:val="ru-RU"/>
-        </w:rPr>
-        <w:t>.</w:t>
-      </w:r>
-      <w:r>
-        <w:t>NET</w:t>
-      </w:r>
-      <w:r>
-        <w:rPr>
-          <w:lang w:val="ru-RU"/>
-        </w:rPr>
-        <w:t>:</w:t>
-      </w:r>
-    </w:p>
-    <w:p>
-      <w:pPr>
-        <w:pStyle w:val="SourceCode"/>
-      </w:pPr>
-      <w:r>
-        <w:rPr>
-          <w:rStyle w:val="VerbatimChar"/>
-        </w:rPr>
-        <w:t>public class LogSaver</w:t>
-      </w:r>
-      <w:r>
-        <w:br/>
-      </w:r>
-      <w:r>
-        <w:rPr>
-          <w:rStyle w:val="VerbatimChar"/>
-        </w:rPr>
-        <w:t>{</w:t>
-      </w:r>
-      <w:r>
-        <w:br/>
-      </w:r>
-      <w:r>
-        <w:rPr>
-          <w:rStyle w:val="VerbatimChar"/>
-        </w:rPr>
-        <w:t xml:space="preserve">    private readonly DbProviderFactory _factory;</w:t>
-      </w:r>
-      <w:r>
-        <w:br/>
-      </w:r>
-      <w:r>
-        <w:br/>
-      </w:r>
-      <w:r>
-        <w:rPr>
-          <w:rStyle w:val="VerbatimChar"/>
-        </w:rPr>
-        <w:t xml:space="preserve">    public LogSaver(DbProviderFactory factory)</w:t>
-      </w:r>
-      <w:r>
-        <w:br/>
-      </w:r>
-      <w:r>
-        <w:rPr>
-          <w:rStyle w:val="VerbatimChar"/>
-        </w:rPr>
-        <w:t xml:space="preserve">    {</w:t>
-      </w:r>
-      <w:r>
-        <w:br/>
-      </w:r>
-      <w:r>
-        <w:rPr>
-          <w:rStyle w:val="VerbatimChar"/>
-        </w:rPr>
         <w:lastRenderedPageBreak/>
-        <w:t xml:space="preserve">        _factory = factory;</w:t>
-      </w:r>
-      <w:r>
-        <w:br/>
-      </w:r>
-      <w:r>
-        <w:rPr>
-          <w:rStyle w:val="VerbatimChar"/>
-        </w:rPr>
-        <w:t xml:space="preserve">    }</w:t>
-      </w:r>
-      <w:r>
-        <w:br/>
-      </w:r>
-      <w:r>
-        <w:br/>
-      </w:r>
-      <w:r>
-        <w:rPr>
-          <w:rStyle w:val="VerbatimChar"/>
-        </w:rPr>
-        <w:t xml:space="preserve">    public void Save(IEnumerable&lt;LogEntry&gt; logEntries)</w:t>
-      </w:r>
-      <w:r>
-        <w:br/>
-      </w:r>
-      <w:r>
-        <w:rPr>
-          <w:rStyle w:val="VerbatimChar"/>
-        </w:rPr>
-        <w:t xml:space="preserve">    {</w:t>
-      </w:r>
-      <w:r>
-        <w:br/>
-      </w:r>
-      <w:r>
-        <w:rPr>
-          <w:rStyle w:val="VerbatimChar"/>
-        </w:rPr>
-        <w:t xml:space="preserve">        using (var connection = _factory.CreateConnection())</w:t>
-      </w:r>
-      <w:r>
-        <w:br/>
-      </w:r>
-      <w:r>
-        <w:rPr>
-          <w:rStyle w:val="VerbatimChar"/>
-        </w:rPr>
-        <w:t xml:space="preserve">        {</w:t>
-      </w:r>
-      <w:r>
-        <w:br/>
-      </w:r>
-      <w:r>
-        <w:rPr>
-          <w:rStyle w:val="VerbatimChar"/>
-        </w:rPr>
-        <w:t xml:space="preserve">            SetConnectionString(connection);</w:t>
-      </w:r>
-      <w:r>
-        <w:br/>
-      </w:r>
-      <w:r>
-        <w:rPr>
-          <w:rStyle w:val="VerbatimChar"/>
-        </w:rPr>
-        <w:t xml:space="preserve">            using (var command = _factory.CreateCommand())</w:t>
-      </w:r>
-      <w:r>
-        <w:br/>
-      </w:r>
-      <w:r>
-        <w:rPr>
-          <w:rStyle w:val="VerbatimChar"/>
-        </w:rPr>
-        <w:t xml:space="preserve">            {</w:t>
-      </w:r>
-      <w:r>
-        <w:br/>
-      </w:r>
-      <w:r>
-        <w:rPr>
-          <w:rStyle w:val="VerbatimChar"/>
-        </w:rPr>
-        <w:t xml:space="preserve">                SetCommandArguments(logEntries);</w:t>
-      </w:r>
-      <w:r>
-        <w:br/>
-      </w:r>
-      <w:r>
-        <w:rPr>
-          <w:rStyle w:val="VerbatimChar"/>
-        </w:rPr>
-        <w:t xml:space="preserve">                command.ExecuteNonQuery();</w:t>
-      </w:r>
-      <w:r>
-        <w:br/>
-      </w:r>
-      <w:r>
-        <w:rPr>
-          <w:rStyle w:val="VerbatimChar"/>
-        </w:rPr>
-        <w:t xml:space="preserve">            }</w:t>
-      </w:r>
-      <w:r>
-        <w:br/>
-      </w:r>
-      <w:r>
-        <w:rPr>
-          <w:rStyle w:val="VerbatimChar"/>
-        </w:rPr>
-        <w:t xml:space="preserve">        }</w:t>
-      </w:r>
-      <w:r>
-        <w:br/>
-      </w:r>
-      <w:r>
-        <w:rPr>
-          <w:rStyle w:val="VerbatimChar"/>
-        </w:rPr>
-        <w:t xml:space="preserve">    }</w:t>
-      </w:r>
-      <w:r>
-        <w:br/>
-      </w:r>
-      <w:r>
-        <w:br/>
-      </w:r>
-      <w:r>
-        <w:rPr>
-          <w:rStyle w:val="VerbatimChar"/>
-        </w:rPr>
-        <w:t xml:space="preserve">    private void SetConnectionString(DbConnection connection)</w:t>
-      </w:r>
-      <w:r>
-        <w:br/>
-      </w:r>
-      <w:r>
-        <w:rPr>
-          <w:rStyle w:val="VerbatimChar"/>
-        </w:rPr>
-        <w:t xml:space="preserve">    {}</w:t>
-      </w:r>
-      <w:r>
-        <w:br/>
-      </w:r>
-      <w:r>
-        <w:br/>
-      </w:r>
-      <w:r>
-        <w:rPr>
-          <w:rStyle w:val="VerbatimChar"/>
-        </w:rPr>
-        <w:t xml:space="preserve">    private void SetCommandArguments(IEnumerable&lt;LogEntry&gt; logEntry)</w:t>
-      </w:r>
-      <w:r>
-        <w:br/>
-      </w:r>
-      <w:r>
-        <w:rPr>
-          <w:rStyle w:val="VerbatimChar"/>
-        </w:rPr>
-        <w:t xml:space="preserve">    {}</w:t>
-      </w:r>
-      <w:r>
-        <w:br/>
-      </w:r>
-      <w:r>
-        <w:rPr>
-          <w:rStyle w:val="VerbatimChar"/>
-        </w:rPr>
-        <w:t>}</w:t>
-      </w:r>
-    </w:p>
-    <w:p>
-      <w:r>
-        <w:t>Листинг 2.1 - Пример использования абстрактной фабрики</w:t>
-      </w:r>
-    </w:p>
-    <w:p>
-      <w:r>
-        <w:t xml:space="preserve">Теперь, вызывающий код может передать нужный экезмпляр </w:t>
-      </w:r>
-      <w:r>
-        <w:rPr>
-          <w:rStyle w:val="VerbatimChar"/>
-        </w:rPr>
-        <w:t>DbProviderFactory</w:t>
-      </w:r>
-      <w:r>
-        <w:t xml:space="preserve">, например, </w:t>
-      </w:r>
-      <w:r>
-        <w:rPr>
-          <w:rStyle w:val="VerbatimChar"/>
-        </w:rPr>
-        <w:t>SqlClientFactory</w:t>
-      </w:r>
-      <w:r>
-        <w:t xml:space="preserve">, для работы с SQL Server, а затем передать </w:t>
-      </w:r>
-      <w:r>
-        <w:rPr>
-          <w:rStyle w:val="VerbatimChar"/>
-        </w:rPr>
-        <w:t>NpgsqlConnectionFactory</w:t>
-      </w:r>
-      <w:r>
-        <w:t>, чтобы перейти на PostgreSql.</w:t>
-      </w:r>
-    </w:p>
-    <w:p>
-      <w:pPr>
-        <w:rPr>
-          <w:lang w:val="ru-RU"/>
-        </w:rPr>
-      </w:pPr>
-      <w:r>
-        <w:rPr>
-          <w:lang w:val="ru-RU"/>
-        </w:rPr>
-        <w:t xml:space="preserve">Класс </w:t>
-      </w:r>
-      <w:r>
-        <w:rPr>
-          <w:rStyle w:val="VerbatimChar"/>
-        </w:rPr>
-        <w:t>DbProviderFactory</w:t>
-      </w:r>
-      <w:r>
-        <w:rPr>
-          <w:lang w:val="ru-RU"/>
-        </w:rPr>
-        <w:t xml:space="preserve"> в данном случае предназначен для создания семейства взаимосвязанных объектов, таких как подключение к базе данных (</w:t>
-      </w:r>
-      <w:r>
-        <w:rPr>
-          <w:rStyle w:val="VerbatimChar"/>
-        </w:rPr>
-        <w:t>DbConnection</w:t>
-      </w:r>
-      <w:r>
-        <w:rPr>
-          <w:lang w:val="ru-RU"/>
-        </w:rPr>
-        <w:t>), команд (</w:t>
-      </w:r>
-      <w:r>
-        <w:rPr>
-          <w:rStyle w:val="VerbatimChar"/>
-        </w:rPr>
-        <w:t>DbCommand</w:t>
-      </w:r>
-      <w:r>
-        <w:rPr>
-          <w:lang w:val="ru-RU"/>
-        </w:rPr>
-        <w:t>), адаптеров (</w:t>
-      </w:r>
-      <w:r>
-        <w:rPr>
-          <w:rStyle w:val="VerbatimChar"/>
-        </w:rPr>
-        <w:t>DbDataAdapter</w:t>
-      </w:r>
-      <w:r>
-        <w:rPr>
-          <w:lang w:val="ru-RU"/>
-        </w:rPr>
-        <w:t>) и др., и является примером паттерна Абстрактная фабрика.</w:t>
-      </w:r>
-    </w:p>
-    <w:p>
-      <w:pPr>
-        <w:pStyle w:val="Heading2"/>
-        <w:rPr>
-          <w:lang w:val="ru-RU"/>
-        </w:rPr>
-      </w:pPr>
-      <w:bookmarkStart w:id="3" w:name="диаграмма-паттерна-абстрактная-фабрика"/>
-      <w:bookmarkEnd w:id="3"/>
-      <w:r>
-        <w:rPr>
-          <w:lang w:val="ru-RU"/>
-        </w:rPr>
-        <w:lastRenderedPageBreak/>
-        <w:t>Диаграмма паттерна Абстрактная Фабрика</w:t>
+        <w:t xml:space="preserve">Диаграмма </w:t>
+      </w:r>
+      <w:r>
+        <w:rPr>
+          <w:lang w:val="ru-RU"/>
+        </w:rPr>
+        <w:t xml:space="preserve">классов </w:t>
+      </w:r>
+      <w:r>
+        <w:rPr>
+          <w:lang w:val="ru-RU"/>
+        </w:rPr>
+        <w:t>паттерна Абстрактная Фабрика</w:t>
       </w:r>
     </w:p>
     <w:p>
@@ -689,7 +1133,19 @@
         <w:rPr>
           <w:lang w:val="ru-RU"/>
         </w:rPr>
-        <w:t>Рисунок 2.1 - Классическая диаграмма паттерна Абстрактная Фабрика</w:t>
+        <w:t xml:space="preserve">Рисунок 2.1 - Классическая диаграмма </w:t>
+      </w:r>
+      <w:r>
+        <w:rPr>
+          <w:lang w:val="ru-RU"/>
+        </w:rPr>
+        <w:t xml:space="preserve">классов </w:t>
+      </w:r>
+      <w:r>
+        <w:rPr>
+          <w:lang w:val="ru-RU"/>
+        </w:rPr>
+        <w:t>паттерна Абстрактная Фабрика</w:t>
       </w:r>
     </w:p>
     <w:p>
@@ -723,24 +1179,28 @@
           <w:lang w:val="ru-RU"/>
         </w:rPr>
       </w:pPr>
+      <w:proofErr w:type="spellStart"/>
       <w:r>
         <w:rPr>
           <w:rStyle w:val="VerbatimChar"/>
         </w:rPr>
         <w:t>AbstractFactory</w:t>
       </w:r>
+      <w:proofErr w:type="spellEnd"/>
       <w:r>
         <w:rPr>
           <w:lang w:val="ru-RU"/>
         </w:rPr>
         <w:t xml:space="preserve"> (</w:t>
       </w:r>
+      <w:proofErr w:type="spellStart"/>
       <w:r>
         <w:rPr>
           <w:rStyle w:val="VerbatimChar"/>
         </w:rPr>
         <w:t>DbProviderFactory</w:t>
       </w:r>
+      <w:proofErr w:type="spellEnd"/>
       <w:r>
         <w:rPr>
           <w:lang w:val="ru-RU"/>
@@ -759,48 +1219,56 @@
           <w:lang w:val="ru-RU"/>
         </w:rPr>
       </w:pPr>
+      <w:proofErr w:type="spellStart"/>
       <w:r>
         <w:rPr>
           <w:rStyle w:val="VerbatimChar"/>
         </w:rPr>
         <w:t>AbstractProductA</w:t>
       </w:r>
+      <w:proofErr w:type="spellEnd"/>
       <w:r>
         <w:rPr>
           <w:lang w:val="ru-RU"/>
         </w:rPr>
         <w:t xml:space="preserve">, </w:t>
       </w:r>
+      <w:proofErr w:type="spellStart"/>
       <w:r>
         <w:rPr>
           <w:rStyle w:val="VerbatimChar"/>
         </w:rPr>
         <w:t>AbstractProductB</w:t>
       </w:r>
+      <w:proofErr w:type="spellEnd"/>
       <w:r>
         <w:rPr>
           <w:lang w:val="ru-RU"/>
         </w:rPr>
         <w:t xml:space="preserve"> (</w:t>
       </w:r>
+      <w:proofErr w:type="spellStart"/>
       <w:r>
         <w:rPr>
           <w:rStyle w:val="VerbatimChar"/>
         </w:rPr>
         <w:t>DbCommand</w:t>
       </w:r>
+      <w:proofErr w:type="spellEnd"/>
       <w:r>
         <w:rPr>
           <w:lang w:val="ru-RU"/>
         </w:rPr>
         <w:t xml:space="preserve">, </w:t>
       </w:r>
+      <w:proofErr w:type="spellStart"/>
       <w:r>
         <w:rPr>
           <w:rStyle w:val="VerbatimChar"/>
         </w:rPr>
         <w:t>DbConnection</w:t>
       </w:r>
+      <w:proofErr w:type="spellEnd"/>
       <w:r>
         <w:rPr>
           <w:lang w:val="ru-RU"/>
@@ -846,21 +1314,25 @@
       <w:r>
         <w:t xml:space="preserve"> (</w:t>
       </w:r>
+      <w:proofErr w:type="spellStart"/>
       <w:r>
         <w:rPr>
           <w:rStyle w:val="VerbatimChar"/>
         </w:rPr>
         <w:t>SqlConnection</w:t>
       </w:r>
+      <w:proofErr w:type="spellEnd"/>
       <w:r>
         <w:t xml:space="preserve">, </w:t>
       </w:r>
+      <w:proofErr w:type="spellStart"/>
       <w:r>
         <w:rPr>
           <w:rStyle w:val="VerbatimChar"/>
         </w:rPr>
         <w:t>NpgsqlConnection</w:t>
       </w:r>
+      <w:proofErr w:type="spellEnd"/>
       <w:r>
         <w:t xml:space="preserve">) - </w:t>
       </w:r>
@@ -915,12 +1387,14 @@
         </w:rPr>
         <w:t xml:space="preserve"> (</w:t>
       </w:r>
+      <w:proofErr w:type="spellStart"/>
       <w:r>
         <w:rPr>
           <w:rStyle w:val="VerbatimChar"/>
         </w:rPr>
         <w:t>LogSaver</w:t>
       </w:r>
+      <w:proofErr w:type="spellEnd"/>
       <w:r>
         <w:rPr>
           <w:lang w:val="ru-RU"/>
@@ -935,8 +1409,8 @@
           <w:lang w:val="ru-RU"/>
         </w:rPr>
       </w:pPr>
-      <w:bookmarkStart w:id="4" w:name="обсуждение-паттерна-абстрактная-фабрика"/>
-      <w:bookmarkEnd w:id="4"/>
+      <w:bookmarkStart w:id="3" w:name="обсуждение-паттерна-абстрактная-фабрика"/>
+      <w:bookmarkEnd w:id="3"/>
       <w:r>
         <w:rPr>
           <w:lang w:val="ru-RU"/>
@@ -954,7 +1428,35 @@
         <w:rPr>
           <w:lang w:val="ru-RU"/>
         </w:rPr>
-        <w:t>Основная особенность абстрактной фабрики заключается в том, что она предназначена для создания семейства объектов, что несколько сильно сужает ее применимость. Но в некоторых предметных областях или инфраструктурном коде периодически возникают задачи, которые решаются набором классов. Сериализаторы/десериализаторы, классы для сжатия/распаковки, шифрования/дешифрования и т.п. Приложение должно использовать согласованные типы объектов и абстрактная фабрика идеально подходит для решения этой задачи. Интерфейс абстрактной фабрики объявляет набор фабричных методов, а конкретная реализация обеспечивает создания этого семейства объектов.</w:t>
+        <w:t xml:space="preserve">Основная особенность абстрактной фабрики заключается в том, что она предназначена для создания семейства объектов, что несколько сильно сужает ее применимость. Но в некоторых предметных областях или инфраструктурном коде периодически возникают задачи, которые решаются набором классов. </w:t>
+      </w:r>
+      <w:proofErr w:type="spellStart"/>
+      <w:r>
+        <w:rPr>
+          <w:lang w:val="ru-RU"/>
+        </w:rPr>
+        <w:t>Сериализаторы</w:t>
+      </w:r>
+      <w:proofErr w:type="spellEnd"/>
+      <w:r>
+        <w:rPr>
+          <w:lang w:val="ru-RU"/>
+        </w:rPr>
+        <w:t>/</w:t>
+      </w:r>
+      <w:proofErr w:type="spellStart"/>
+      <w:r>
+        <w:rPr>
+          <w:lang w:val="ru-RU"/>
+        </w:rPr>
+        <w:t>десериализаторы</w:t>
+      </w:r>
+      <w:proofErr w:type="spellEnd"/>
+      <w:r>
+        <w:rPr>
+          <w:lang w:val="ru-RU"/>
+        </w:rPr>
+        <w:t>, классы для сжатия/распаковки, шифрования/дешифрования и т.п. Приложение должно использовать согласованные типы объектов и абстрактная фабрика идеально подходит для решения этой задачи. Интерфейс абстрактной фабрики объявляет набор фабричных методов, а конкретная реализация обеспечивает создания этого семейства объектов.</w:t>
       </w:r>
     </w:p>
     <w:p>
@@ -981,7 +1483,13 @@
         <w:rPr>
           <w:lang w:val="ru-RU"/>
         </w:rPr>
-        <w:t>(*) Сноска: паттерна Стратегия был рассмотрен в первой части книги.</w:t>
+        <w:t>(*) Сноска: паттерн</w:t>
+      </w:r>
+      <w:r>
+        <w:rPr>
+          <w:lang w:val="ru-RU"/>
+        </w:rPr>
+        <w:t xml:space="preserve"> Стратегия был рассмотрен в первой части книги.</w:t>
       </w:r>
     </w:p>
     <w:p>
@@ -991,8 +1499,8 @@
           <w:lang w:val="ru-RU"/>
         </w:rPr>
       </w:pPr>
-      <w:bookmarkStart w:id="5" w:name="проблема-курицы-и-яйца"/>
-      <w:bookmarkEnd w:id="5"/>
+      <w:bookmarkStart w:id="4" w:name="проблема-курицы-и-яйца"/>
+      <w:bookmarkEnd w:id="4"/>
       <w:r>
         <w:rPr>
           <w:lang w:val="ru-RU"/>
@@ -1017,44 +1525,74 @@
         <w:rPr>
           <w:lang w:val="ru-RU"/>
         </w:rPr>
-        <w:t xml:space="preserve">. В случае простых приложений конкретный экземпляр абстрактной фабрики можно создать в корне приложения. Например, можно создать конкретное приложение импорта файлов вашего прилоежния для сохранения их в </w:t>
-      </w:r>
-      <w:r>
-        <w:t>SQL</w:t>
-      </w:r>
-      <w:r>
-        <w:rPr>
-          <w:lang w:val="ru-RU"/>
-        </w:rPr>
-        <w:t xml:space="preserve"> </w:t>
-      </w:r>
-      <w:r>
+        <w:t xml:space="preserve">. В случае простых приложений конкретный экземпляр абстрактной фабрики можно создать в корне приложения. </w:t>
+      </w:r>
+      <w:r>
+        <w:rPr>
+          <w:lang w:val="ru-RU"/>
+        </w:rPr>
+        <w:t>Например, можно создать консольную утилиту для импорта лог-файлов одного и</w:t>
+      </w:r>
+      <w:r>
+        <w:rPr>
+          <w:lang w:val="ru-RU"/>
+        </w:rPr>
+        <w:t xml:space="preserve">з ваших приложений в SQL </w:t>
+      </w:r>
+      <w:proofErr w:type="spellStart"/>
+      <w:r>
+        <w:rPr>
+          <w:lang w:val="ru-RU"/>
+        </w:rPr>
         <w:t>Server</w:t>
       </w:r>
+      <w:proofErr w:type="spellEnd"/>
       <w:r>
         <w:rPr>
           <w:lang w:val="ru-RU"/>
         </w:rPr>
         <w:t xml:space="preserve">. В этом случае можно создать экземпляр </w:t>
       </w:r>
+      <w:proofErr w:type="spellStart"/>
       <w:r>
         <w:rPr>
           <w:rStyle w:val="VerbatimChar"/>
         </w:rPr>
         <w:t>SqlClientFactory</w:t>
       </w:r>
-      <w:r>
-        <w:rPr>
-          <w:lang w:val="ru-RU"/>
-        </w:rPr>
-        <w:t xml:space="preserve"> и передать его классу </w:t>
-      </w:r>
+      <w:proofErr w:type="spellEnd"/>
+      <w:r>
+        <w:rPr>
+          <w:lang w:val="ru-RU"/>
+        </w:rPr>
+        <w:t xml:space="preserve"> и передать его </w:t>
+      </w:r>
+      <w:r>
+        <w:rPr>
+          <w:lang w:val="ru-RU"/>
+        </w:rPr>
+        <w:t xml:space="preserve">классу </w:t>
+      </w:r>
+      <w:proofErr w:type="spellStart"/>
       <w:r>
         <w:rPr>
           <w:rStyle w:val="VerbatimChar"/>
         </w:rPr>
         <w:t>LogSaver</w:t>
       </w:r>
+      <w:proofErr w:type="spellEnd"/>
+      <w:r>
+        <w:rPr>
+          <w:lang w:val="ru-RU"/>
+        </w:rPr>
+        <w:t xml:space="preserve"> прямо в функции </w:t>
+      </w:r>
+      <w:r>
+        <w:rPr>
+          <w:rStyle w:val="VerbatimChar"/>
+        </w:rPr>
+        <w:t>Main</w:t>
+      </w:r>
       <w:r>
         <w:rPr>
           <w:lang w:val="ru-RU"/>
@@ -1066,11 +1604,33 @@
       <w:pPr>
         <w:pStyle w:val="SourceCode"/>
       </w:pPr>
-      <w:r>
-        <w:rPr>
-          <w:rStyle w:val="VerbatimChar"/>
-        </w:rPr>
-        <w:t>public static void Main(string[] args)</w:t>
+      <w:proofErr w:type="gramStart"/>
+      <w:r>
+        <w:rPr>
+          <w:rStyle w:val="VerbatimChar"/>
+        </w:rPr>
+        <w:t>public</w:t>
+      </w:r>
+      <w:proofErr w:type="gramEnd"/>
+      <w:r>
+        <w:rPr>
+          <w:rStyle w:val="VerbatimChar"/>
+        </w:rPr>
+        <w:t xml:space="preserve"> static void Main(string[] </w:t>
+      </w:r>
+      <w:proofErr w:type="spellStart"/>
+      <w:r>
+        <w:rPr>
+          <w:rStyle w:val="VerbatimChar"/>
+        </w:rPr>
+        <w:t>args</w:t>
+      </w:r>
+      <w:proofErr w:type="spellEnd"/>
+      <w:r>
+        <w:rPr>
+          <w:rStyle w:val="VerbatimChar"/>
+        </w:rPr>
+        <w:t>)</w:t>
       </w:r>
       <w:r>
         <w:br/>
@@ -1088,7 +1648,49 @@
         <w:rPr>
           <w:rStyle w:val="VerbatimChar"/>
         </w:rPr>
-        <w:t xml:space="preserve">    var saver = new LogSaver(SqlClientFactory.Instance);</w:t>
+        <w:t xml:space="preserve">    </w:t>
+      </w:r>
+      <w:proofErr w:type="spellStart"/>
+      <w:r>
+        <w:rPr>
+          <w:rStyle w:val="VerbatimChar"/>
+        </w:rPr>
+        <w:t>var</w:t>
+      </w:r>
+      <w:proofErr w:type="spellEnd"/>
+      <w:r>
+        <w:rPr>
+          <w:rStyle w:val="VerbatimChar"/>
+        </w:rPr>
+        <w:t xml:space="preserve"> saver = new </w:t>
+      </w:r>
+      <w:proofErr w:type="spellStart"/>
+      <w:r>
+        <w:rPr>
+          <w:rStyle w:val="VerbatimChar"/>
+        </w:rPr>
+        <w:t>LogSaver</w:t>
+      </w:r>
+      <w:proofErr w:type="spellEnd"/>
+      <w:r>
+        <w:rPr>
+          <w:rStyle w:val="VerbatimChar"/>
+        </w:rPr>
+        <w:t>(</w:t>
+      </w:r>
+      <w:proofErr w:type="spellStart"/>
+      <w:r>
+        <w:rPr>
+          <w:rStyle w:val="VerbatimChar"/>
+        </w:rPr>
+        <w:t>SqlClientFactory.Instance</w:t>
+      </w:r>
+      <w:proofErr w:type="spellEnd"/>
+      <w:r>
+        <w:rPr>
+          <w:rStyle w:val="VerbatimChar"/>
+        </w:rPr>
+        <w:t>);</w:t>
       </w:r>
       <w:r>
         <w:br/>
@@ -1097,7 +1699,49 @@
         <w:rPr>
           <w:rStyle w:val="VerbatimChar"/>
         </w:rPr>
-        <w:t xml:space="preserve">    var loader = new LogFileLoader(args[0]);</w:t>
+        <w:t xml:space="preserve">    </w:t>
+      </w:r>
+      <w:proofErr w:type="spellStart"/>
+      <w:r>
+        <w:rPr>
+          <w:rStyle w:val="VerbatimChar"/>
+        </w:rPr>
+        <w:t>var</w:t>
+      </w:r>
+      <w:proofErr w:type="spellEnd"/>
+      <w:r>
+        <w:rPr>
+          <w:rStyle w:val="VerbatimChar"/>
+        </w:rPr>
+        <w:t xml:space="preserve"> loader = new </w:t>
+      </w:r>
+      <w:proofErr w:type="spellStart"/>
+      <w:r>
+        <w:rPr>
+          <w:rStyle w:val="VerbatimChar"/>
+        </w:rPr>
+        <w:t>LogFileLoader</w:t>
+      </w:r>
+      <w:proofErr w:type="spellEnd"/>
+      <w:r>
+        <w:rPr>
+          <w:rStyle w:val="VerbatimChar"/>
+        </w:rPr>
+        <w:t>(</w:t>
+      </w:r>
+      <w:proofErr w:type="spellStart"/>
+      <w:r>
+        <w:rPr>
+          <w:rStyle w:val="VerbatimChar"/>
+        </w:rPr>
+        <w:t>args</w:t>
+      </w:r>
+      <w:proofErr w:type="spellEnd"/>
+      <w:r>
+        <w:rPr>
+          <w:rStyle w:val="VerbatimChar"/>
+        </w:rPr>
+        <w:t>[0]);</w:t>
       </w:r>
       <w:r>
         <w:br/>
@@ -1106,7 +1750,35 @@
         <w:rPr>
           <w:rStyle w:val="VerbatimChar"/>
         </w:rPr>
-        <w:t xml:space="preserve">    saver.Save(loader.Load());</w:t>
+        <w:t xml:space="preserve">    </w:t>
+      </w:r>
+      <w:proofErr w:type="spellStart"/>
+      <w:r>
+        <w:rPr>
+          <w:rStyle w:val="VerbatimChar"/>
+        </w:rPr>
+        <w:t>saver.Save</w:t>
+      </w:r>
+      <w:proofErr w:type="spellEnd"/>
+      <w:r>
+        <w:rPr>
+          <w:rStyle w:val="VerbatimChar"/>
+        </w:rPr>
+        <w:t>(</w:t>
+      </w:r>
+      <w:proofErr w:type="spellStart"/>
+      <w:r>
+        <w:rPr>
+          <w:rStyle w:val="VerbatimChar"/>
+        </w:rPr>
+        <w:t>loader.Load</w:t>
+      </w:r>
+      <w:proofErr w:type="spellEnd"/>
+      <w:r>
+        <w:rPr>
+          <w:rStyle w:val="VerbatimChar"/>
+        </w:rPr>
+        <w:t>());</w:t>
       </w:r>
       <w:r>
         <w:br/>
@@ -1150,12 +1822,14 @@
         </w:rPr>
         <w:t xml:space="preserve">. Вместо использования конкретного типа абстрактной фабрики, можно выделить отдельный класс, задачей которого будет получение экземпляра фабрики. В этом случае мы имеем дело с фабрикой фабрик и главная задача не попасть в бесконечную рекурсию. В случае с абстрактной фабрикой </w:t>
       </w:r>
+      <w:proofErr w:type="spellStart"/>
       <w:r>
         <w:rPr>
           <w:rStyle w:val="VerbatimChar"/>
         </w:rPr>
         <w:t>DbProviderFactory</w:t>
       </w:r>
+      <w:proofErr w:type="spellEnd"/>
       <w:r>
         <w:rPr>
           <w:lang w:val="ru-RU"/>
@@ -1163,12 +1837,14 @@
         <w:t xml:space="preserve"> такой класс уже существует: </w:t>
       </w:r>
       <w:hyperlink r:id="rId6">
+        <w:proofErr w:type="spellStart"/>
         <w:r>
           <w:rPr>
             <w:rStyle w:val="Link"/>
           </w:rPr>
           <w:t>DbProviderFactories</w:t>
         </w:r>
+        <w:proofErr w:type="spellEnd"/>
         <w:r>
           <w:rPr>
             <w:rStyle w:val="Link"/>
@@ -1176,12 +1852,14 @@
           </w:rPr>
           <w:t>.</w:t>
         </w:r>
+        <w:proofErr w:type="spellStart"/>
         <w:r>
           <w:rPr>
             <w:rStyle w:val="Link"/>
           </w:rPr>
           <w:t>GetFactory</w:t>
         </w:r>
+        <w:proofErr w:type="spellEnd"/>
       </w:hyperlink>
       <w:r>
         <w:rPr>
@@ -1198,7 +1876,21 @@
         <w:rPr>
           <w:rStyle w:val="VerbatimChar"/>
         </w:rPr>
-        <w:t>public static void Main(string[] args)</w:t>
+        <w:t xml:space="preserve">public static void Main(string[] </w:t>
+      </w:r>
+      <w:proofErr w:type="spellStart"/>
+      <w:r>
+        <w:rPr>
+          <w:rStyle w:val="VerbatimChar"/>
+        </w:rPr>
+        <w:t>args</w:t>
+      </w:r>
+      <w:proofErr w:type="spellEnd"/>
+      <w:r>
+        <w:rPr>
+          <w:rStyle w:val="VerbatimChar"/>
+        </w:rPr>
+        <w:t>)</w:t>
       </w:r>
       <w:r>
         <w:br/>
@@ -1216,7 +1908,49 @@
         <w:rPr>
           <w:rStyle w:val="VerbatimChar"/>
         </w:rPr>
-        <w:t xml:space="preserve">    var saver = new LogSaver(GetDbProviderFactory());</w:t>
+        <w:t xml:space="preserve">    </w:t>
+      </w:r>
+      <w:proofErr w:type="spellStart"/>
+      <w:r>
+        <w:rPr>
+          <w:rStyle w:val="VerbatimChar"/>
+        </w:rPr>
+        <w:t>var</w:t>
+      </w:r>
+      <w:proofErr w:type="spellEnd"/>
+      <w:r>
+        <w:rPr>
+          <w:rStyle w:val="VerbatimChar"/>
+        </w:rPr>
+        <w:t xml:space="preserve"> saver = new </w:t>
+      </w:r>
+      <w:proofErr w:type="spellStart"/>
+      <w:r>
+        <w:rPr>
+          <w:rStyle w:val="VerbatimChar"/>
+        </w:rPr>
+        <w:t>LogSaver</w:t>
+      </w:r>
+      <w:proofErr w:type="spellEnd"/>
+      <w:r>
+        <w:rPr>
+          <w:rStyle w:val="VerbatimChar"/>
+        </w:rPr>
+        <w:t>(</w:t>
+      </w:r>
+      <w:proofErr w:type="spellStart"/>
+      <w:r>
+        <w:rPr>
+          <w:rStyle w:val="VerbatimChar"/>
+        </w:rPr>
+        <w:t>GetDbProviderFactory</w:t>
+      </w:r>
+      <w:proofErr w:type="spellEnd"/>
+      <w:r>
+        <w:rPr>
+          <w:rStyle w:val="VerbatimChar"/>
+        </w:rPr>
+        <w:t>());</w:t>
       </w:r>
       <w:r>
         <w:br/>
@@ -1225,7 +1959,49 @@
         <w:rPr>
           <w:rStyle w:val="VerbatimChar"/>
         </w:rPr>
-        <w:t xml:space="preserve">    var loader = new LogFileLoader(args[0]);</w:t>
+        <w:t xml:space="preserve">    </w:t>
+      </w:r>
+      <w:proofErr w:type="spellStart"/>
+      <w:r>
+        <w:rPr>
+          <w:rStyle w:val="VerbatimChar"/>
+        </w:rPr>
+        <w:t>var</w:t>
+      </w:r>
+      <w:proofErr w:type="spellEnd"/>
+      <w:r>
+        <w:rPr>
+          <w:rStyle w:val="VerbatimChar"/>
+        </w:rPr>
+        <w:t xml:space="preserve"> loader = new </w:t>
+      </w:r>
+      <w:proofErr w:type="spellStart"/>
+      <w:r>
+        <w:rPr>
+          <w:rStyle w:val="VerbatimChar"/>
+        </w:rPr>
+        <w:t>LogFileLoader</w:t>
+      </w:r>
+      <w:proofErr w:type="spellEnd"/>
+      <w:r>
+        <w:rPr>
+          <w:rStyle w:val="VerbatimChar"/>
+        </w:rPr>
+        <w:t>(</w:t>
+      </w:r>
+      <w:proofErr w:type="spellStart"/>
+      <w:r>
+        <w:rPr>
+          <w:rStyle w:val="VerbatimChar"/>
+        </w:rPr>
+        <w:t>args</w:t>
+      </w:r>
+      <w:proofErr w:type="spellEnd"/>
+      <w:r>
+        <w:rPr>
+          <w:rStyle w:val="VerbatimChar"/>
+        </w:rPr>
+        <w:t>[0]);</w:t>
       </w:r>
       <w:r>
         <w:br/>
@@ -1234,7 +2010,35 @@
         <w:rPr>
           <w:rStyle w:val="VerbatimChar"/>
         </w:rPr>
-        <w:t xml:space="preserve">    saver.Save(loader.Load());</w:t>
+        <w:t xml:space="preserve">    </w:t>
+      </w:r>
+      <w:proofErr w:type="spellStart"/>
+      <w:r>
+        <w:rPr>
+          <w:rStyle w:val="VerbatimChar"/>
+        </w:rPr>
+        <w:t>saver.Save</w:t>
+      </w:r>
+      <w:proofErr w:type="spellEnd"/>
+      <w:r>
+        <w:rPr>
+          <w:rStyle w:val="VerbatimChar"/>
+        </w:rPr>
+        <w:t>(</w:t>
+      </w:r>
+      <w:proofErr w:type="spellStart"/>
+      <w:r>
+        <w:rPr>
+          <w:rStyle w:val="VerbatimChar"/>
+        </w:rPr>
+        <w:t>loader.Load</w:t>
+      </w:r>
+      <w:proofErr w:type="spellEnd"/>
+      <w:r>
+        <w:rPr>
+          <w:rStyle w:val="VerbatimChar"/>
+        </w:rPr>
+        <w:t>());</w:t>
       </w:r>
       <w:r>
         <w:br/>
@@ -1255,7 +2059,35 @@
         <w:rPr>
           <w:rStyle w:val="VerbatimChar"/>
         </w:rPr>
-        <w:t>private static DbProviderFactory GetDbProviderFactory()</w:t>
+        <w:t xml:space="preserve">private static </w:t>
+      </w:r>
+      <w:proofErr w:type="spellStart"/>
+      <w:r>
+        <w:rPr>
+          <w:rStyle w:val="VerbatimChar"/>
+        </w:rPr>
+        <w:t>DbProviderFactory</w:t>
+      </w:r>
+      <w:proofErr w:type="spellEnd"/>
+      <w:r>
+        <w:rPr>
+          <w:rStyle w:val="VerbatimChar"/>
+        </w:rPr>
+        <w:t xml:space="preserve"> </w:t>
+      </w:r>
+      <w:proofErr w:type="spellStart"/>
+      <w:r>
+        <w:rPr>
+          <w:rStyle w:val="VerbatimChar"/>
+        </w:rPr>
+        <w:t>GetDbProviderFactory</w:t>
+      </w:r>
+      <w:proofErr w:type="spellEnd"/>
+      <w:r>
+        <w:rPr>
+          <w:rStyle w:val="VerbatimChar"/>
+        </w:rPr>
+        <w:t>()</w:t>
       </w:r>
       <w:r>
         <w:br/>
@@ -1273,7 +2105,49 @@
         <w:rPr>
           <w:rStyle w:val="VerbatimChar"/>
         </w:rPr>
-        <w:t xml:space="preserve">    const string factoryName = "System.Data.SqlClient";</w:t>
+        <w:t xml:space="preserve">    </w:t>
+      </w:r>
+      <w:proofErr w:type="spellStart"/>
+      <w:r>
+        <w:rPr>
+          <w:rStyle w:val="VerbatimChar"/>
+        </w:rPr>
+        <w:t>const</w:t>
+      </w:r>
+      <w:proofErr w:type="spellEnd"/>
+      <w:r>
+        <w:rPr>
+          <w:rStyle w:val="VerbatimChar"/>
+        </w:rPr>
+        <w:t xml:space="preserve"> string </w:t>
+      </w:r>
+      <w:proofErr w:type="spellStart"/>
+      <w:r>
+        <w:rPr>
+          <w:rStyle w:val="VerbatimChar"/>
+        </w:rPr>
+        <w:t>factoryName</w:t>
+      </w:r>
+      <w:proofErr w:type="spellEnd"/>
+      <w:r>
+        <w:rPr>
+          <w:rStyle w:val="VerbatimChar"/>
+        </w:rPr>
+        <w:t xml:space="preserve"> = "</w:t>
+      </w:r>
+      <w:proofErr w:type="spellStart"/>
+      <w:r>
+        <w:rPr>
+          <w:rStyle w:val="VerbatimChar"/>
+        </w:rPr>
+        <w:t>System.Data.SqlClient</w:t>
+      </w:r>
+      <w:proofErr w:type="spellEnd"/>
+      <w:r>
+        <w:rPr>
+          <w:rStyle w:val="VerbatimChar"/>
+        </w:rPr>
+        <w:t>";</w:t>
       </w:r>
       <w:r>
         <w:br/>
@@ -1282,7 +2156,35 @@
         <w:rPr>
           <w:rStyle w:val="VerbatimChar"/>
         </w:rPr>
-        <w:t xml:space="preserve">    return DbProviderFactories.GetFactory(factoryName);</w:t>
+        <w:t xml:space="preserve">    return </w:t>
+      </w:r>
+      <w:proofErr w:type="spellStart"/>
+      <w:r>
+        <w:rPr>
+          <w:rStyle w:val="VerbatimChar"/>
+        </w:rPr>
+        <w:t>DbProviderFactories.GetFactory</w:t>
+      </w:r>
+      <w:proofErr w:type="spellEnd"/>
+      <w:r>
+        <w:rPr>
+          <w:rStyle w:val="VerbatimChar"/>
+        </w:rPr>
+        <w:t>(</w:t>
+      </w:r>
+      <w:proofErr w:type="spellStart"/>
+      <w:r>
+        <w:rPr>
+          <w:rStyle w:val="VerbatimChar"/>
+        </w:rPr>
+        <w:t>factoryName</w:t>
+      </w:r>
+      <w:proofErr w:type="spellEnd"/>
+      <w:r>
+        <w:rPr>
+          <w:rStyle w:val="VerbatimChar"/>
+        </w:rPr>
+        <w:t>);</w:t>
       </w:r>
       <w:r>
         <w:br/>
@@ -1340,8 +2242,8 @@
           <w:lang w:val="ru-RU"/>
         </w:rPr>
       </w:pPr>
-      <w:bookmarkStart w:id="6" w:name="обобщенная-абстрактная-фабрика"/>
-      <w:bookmarkEnd w:id="6"/>
+      <w:bookmarkStart w:id="5" w:name="обобщенная-абстрактная-фабрика"/>
+      <w:bookmarkEnd w:id="5"/>
       <w:r>
         <w:rPr>
           <w:lang w:val="ru-RU"/>
@@ -1380,12 +2282,14 @@
         </w:rPr>
         <w:t xml:space="preserve"> добавить еще одну реализацию </w:t>
       </w:r>
+      <w:proofErr w:type="spellStart"/>
       <w:r>
         <w:rPr>
           <w:rStyle w:val="VerbatimChar"/>
         </w:rPr>
         <w:t>DbProviderFactory</w:t>
       </w:r>
+      <w:proofErr w:type="spellEnd"/>
       <w:r>
         <w:rPr>
           <w:lang w:val="ru-RU"/>
@@ -1403,7 +2307,19 @@
         <w:rPr>
           <w:lang w:val="ru-RU"/>
         </w:rPr>
-        <w:t>Это свойство абстрактной фабрики было известно ее автором, поэтому одной из разновидностей реализации паттерна Абстрактная Фабрика является обобщенная фабрика, которая позволяет создавать произвольные типы объектов:</w:t>
+        <w:t>Это свойство абстрактной фабрики был</w:t>
+      </w:r>
+      <w:r>
+        <w:rPr>
+          <w:lang w:val="ru-RU"/>
+        </w:rPr>
+        <w:t>о известно ее автора</w:t>
+      </w:r>
+      <w:r>
+        <w:rPr>
+          <w:lang w:val="ru-RU"/>
+        </w:rPr>
+        <w:t>м, поэтому одной из разновидностей реализации паттерна Абстрактная Фабрика является обобщенная фабрика, которая позволяет создавать произвольные типы объектов:</w:t>
       </w:r>
     </w:p>
     <w:p>
@@ -1417,8 +2333,16 @@
         <w:rPr>
           <w:rStyle w:val="VerbatimChar"/>
         </w:rPr>
-        <w:t>class GenericAbstractFactory</w:t>
-      </w:r>
+        <w:t xml:space="preserve">class </w:t>
+      </w:r>
+      <w:proofErr w:type="spellStart"/>
+      <w:r>
+        <w:rPr>
+          <w:rStyle w:val="VerbatimChar"/>
+        </w:rPr>
+        <w:t>GenericAbstractFactory</w:t>
+      </w:r>
+      <w:proofErr w:type="spellEnd"/>
       <w:r>
         <w:br/>
       </w:r>
@@ -1444,7 +2368,35 @@
         <w:rPr>
           <w:rStyle w:val="VerbatimChar"/>
         </w:rPr>
-        <w:t xml:space="preserve">    public IProduct MakeProduct(string id) { ... }</w:t>
+        <w:t xml:space="preserve">    public </w:t>
+      </w:r>
+      <w:proofErr w:type="spellStart"/>
+      <w:r>
+        <w:rPr>
+          <w:rStyle w:val="VerbatimChar"/>
+        </w:rPr>
+        <w:t>IProduct</w:t>
+      </w:r>
+      <w:proofErr w:type="spellEnd"/>
+      <w:r>
+        <w:rPr>
+          <w:rStyle w:val="VerbatimChar"/>
+        </w:rPr>
+        <w:t xml:space="preserve"> </w:t>
+      </w:r>
+      <w:proofErr w:type="spellStart"/>
+      <w:r>
+        <w:rPr>
+          <w:rStyle w:val="VerbatimChar"/>
+        </w:rPr>
+        <w:t>MakeProduct</w:t>
+      </w:r>
+      <w:proofErr w:type="spellEnd"/>
+      <w:r>
+        <w:rPr>
+          <w:rStyle w:val="VerbatimChar"/>
+        </w:rPr>
+        <w:t>(string id) { ... }</w:t>
       </w:r>
       <w:r>
         <w:br/>
@@ -1453,7 +2405,35 @@
         <w:rPr>
           <w:rStyle w:val="VerbatimChar"/>
         </w:rPr>
-        <w:t xml:space="preserve">    public T MakeGeneric&lt;T&gt;(string id) where T : IProduct { ... }</w:t>
+        <w:t xml:space="preserve">    public T </w:t>
+      </w:r>
+      <w:proofErr w:type="spellStart"/>
+      <w:r>
+        <w:rPr>
+          <w:rStyle w:val="VerbatimChar"/>
+        </w:rPr>
+        <w:t>MakeGeneric</w:t>
+      </w:r>
+      <w:proofErr w:type="spellEnd"/>
+      <w:r>
+        <w:rPr>
+          <w:rStyle w:val="VerbatimChar"/>
+        </w:rPr>
+        <w:t xml:space="preserve">&lt;T&gt;(string id) where T : </w:t>
+      </w:r>
+      <w:proofErr w:type="spellStart"/>
+      <w:r>
+        <w:rPr>
+          <w:rStyle w:val="VerbatimChar"/>
+        </w:rPr>
+        <w:t>IProduct</w:t>
+      </w:r>
+      <w:proofErr w:type="spellEnd"/>
+      <w:r>
+        <w:rPr>
+          <w:rStyle w:val="VerbatimChar"/>
+        </w:rPr>
+        <w:t xml:space="preserve"> { ... }</w:t>
       </w:r>
       <w:r>
         <w:br/>
@@ -1491,12 +2471,14 @@
         </w:rPr>
         <w:t>В данном случае абстрактная фабрика становится конфигурируемой и с ее помощью можно создавать объект любого или заданного типа (</w:t>
       </w:r>
+      <w:proofErr w:type="spellStart"/>
       <w:r>
         <w:rPr>
           <w:rStyle w:val="VerbatimChar"/>
         </w:rPr>
         <w:t>IProduct</w:t>
       </w:r>
+      <w:proofErr w:type="spellEnd"/>
       <w:r>
         <w:rPr>
           <w:lang w:val="ru-RU"/>
@@ -1539,9 +2521,11 @@
         </w:rPr>
         <w:t xml:space="preserve"> или </w:t>
       </w:r>
+      <w:proofErr w:type="spellStart"/>
       <w:r>
         <w:t>IoC</w:t>
       </w:r>
+      <w:proofErr w:type="spellEnd"/>
       <w:r>
         <w:rPr>
           <w:lang w:val="ru-RU"/>
@@ -1593,9 +2577,11 @@
         </w:rPr>
         <w:t xml:space="preserve">, </w:t>
       </w:r>
+      <w:proofErr w:type="spellStart"/>
       <w:r>
         <w:t>StructureMap</w:t>
       </w:r>
+      <w:proofErr w:type="spellEnd"/>
       <w:r>
         <w:rPr>
           <w:lang w:val="ru-RU"/>
@@ -1613,7 +2599,19 @@
         <w:rPr>
           <w:lang w:val="ru-RU"/>
         </w:rPr>
-        <w:t>Использование обобщенных фабрик и контейнеров обеспечивает высокую гибкость приложения и не требует наследование, поскольку набор создаваемых типов задается в процессе конфигурирования фабрики. Но это решение может привести к переусложненному и хрупкому дизайну, поскольку в приложении появляются неявные связи между точкой конфигурирования фабрики и точкой ее использования.</w:t>
+        <w:t>Использование обобщенных фабрик и контейнеров обеспечивает высокую гибкость прил</w:t>
+      </w:r>
+      <w:r>
+        <w:rPr>
+          <w:lang w:val="ru-RU"/>
+        </w:rPr>
+        <w:t>ожения и не требует наследования</w:t>
+      </w:r>
+      <w:r>
+        <w:rPr>
+          <w:lang w:val="ru-RU"/>
+        </w:rPr>
+        <w:t>, поскольку набор создаваемых типов задается в процессе конфигурирования фабрики. Но это решение может привести к переусложненному и хрупкому дизайну, поскольку в приложении появляются неявные связи между точкой конфигурирования фабрики и точкой ее использования.</w:t>
       </w:r>
     </w:p>
     <w:p>
@@ -1630,7 +2628,21 @@
         <w:rPr>
           <w:lang w:val="ru-RU"/>
         </w:rPr>
-        <w:t>-контейнеров можно найти в книге Марка Сиимана "</w:t>
+        <w:t xml:space="preserve">-контейнеров можно найти в книге Марка </w:t>
+      </w:r>
+      <w:proofErr w:type="spellStart"/>
+      <w:r>
+        <w:rPr>
+          <w:lang w:val="ru-RU"/>
+        </w:rPr>
+        <w:t>Сиимана</w:t>
+      </w:r>
+      <w:proofErr w:type="spellEnd"/>
+      <w:r>
+        <w:rPr>
+          <w:lang w:val="ru-RU"/>
+        </w:rPr>
+        <w:t xml:space="preserve"> "</w:t>
       </w:r>
       <w:r>
         <w:t>Dependency</w:t>
@@ -1688,8 +2700,8 @@
           <w:lang w:val="ru-RU"/>
         </w:rPr>
       </w:pPr>
-      <w:bookmarkStart w:id="7" w:name="применимость-паттерна-абстрактная-фабрик"/>
-      <w:bookmarkEnd w:id="7"/>
+      <w:bookmarkStart w:id="6" w:name="применимость-паттерна-абстрактная-фабрик"/>
+      <w:bookmarkEnd w:id="6"/>
       <w:r>
         <w:rPr>
           <w:lang w:val="ru-RU"/>
@@ -1707,7 +2719,19 @@
         <w:rPr>
           <w:lang w:val="ru-RU"/>
         </w:rPr>
-        <w:t>Абстрактная фабрика представляет собой слой для полиморфного создания семейства объектов. Ее использование подразумевает обязательное наличие двух составляющих: 1) семейства объектов, и 2) возможность замены создаваемого семейства объектов во время исполнения.</w:t>
+        <w:t>Абстрактная фабрика представляет собой слой для полиморфного создания семейства объектов. Ее использование подразумевает обязательное наличие двух составляющих: 1) семе</w:t>
+      </w:r>
+      <w:r>
+        <w:rPr>
+          <w:lang w:val="ru-RU"/>
+        </w:rPr>
+        <w:t>йства объектов, и 2) возможности</w:t>
+      </w:r>
+      <w:r>
+        <w:rPr>
+          <w:lang w:val="ru-RU"/>
+        </w:rPr>
+        <w:t xml:space="preserve"> замены создаваемого семейства объектов во время исполнения.</w:t>
       </w:r>
     </w:p>
     <w:p>
@@ -1734,7 +2758,41 @@
         <w:rPr>
           <w:lang w:val="ru-RU"/>
         </w:rPr>
-        <w:t>Я предпочитаю идти таким путем: 1. Использую конкретные классы напрямую, пока не появляется необходимость в полиморфном поведении. 2. Прячу процесс создания объекта или семейства объектов за конкретными фабричными методами. Выделяю конкретный класс фабрики, с набором неполиморфным фабричных методов. 3. Перехожу к абстрактной фабрике, лишь когда появляется необходимость подмены процесса создания объектов во время исполнения.</w:t>
+        <w:t xml:space="preserve">Я предпочитаю идти таким путем: 1. Использую конкретные классы напрямую, пока не появляется необходимость в полиморфном поведении. 2. Прячу процесс создания объекта или семейства объектов за конкретными фабричными методами. Выделяю конкретный класс фабрики с набором </w:t>
+      </w:r>
+      <w:proofErr w:type="spellStart"/>
+      <w:r>
+        <w:rPr>
+          <w:lang w:val="ru-RU"/>
+        </w:rPr>
+        <w:t>неполиморфны</w:t>
+      </w:r>
+      <w:r>
+        <w:rPr>
+          <w:lang w:val="ru-RU"/>
+        </w:rPr>
+        <w:t>х</w:t>
+      </w:r>
+      <w:proofErr w:type="spellEnd"/>
+      <w:r>
+        <w:rPr>
+          <w:lang w:val="ru-RU"/>
+        </w:rPr>
+        <w:t xml:space="preserve"> фабричных методов. 3.</w:t>
+      </w:r>
+      <w:r>
+        <w:rPr>
+          <w:lang w:val="ru-RU"/>
+        </w:rPr>
+        <w:t xml:space="preserve"> Перехожу к абстрактной фабрике,</w:t>
+      </w:r>
+      <w:bookmarkStart w:id="7" w:name="_GoBack"/>
+      <w:bookmarkEnd w:id="7"/>
+      <w:r>
+        <w:rPr>
+          <w:lang w:val="ru-RU"/>
+        </w:rPr>
+        <w:t xml:space="preserve"> лишь когда появляется необходимость подмены процесса создания объектов во время исполнения.</w:t>
       </w:r>
     </w:p>
     <w:p>
@@ -1743,8 +2801,13 @@
       </w:pPr>
       <w:bookmarkStart w:id="8" w:name="примеры-в-.net-framework"/>
       <w:bookmarkEnd w:id="8"/>
-      <w:r>
-        <w:t>Примеры в .NET Framework</w:t>
+      <w:proofErr w:type="spellStart"/>
+      <w:r>
+        <w:t>Примеры</w:t>
+      </w:r>
+      <w:proofErr w:type="spellEnd"/>
+      <w:r>
+        <w:t xml:space="preserve"> в .NET Framework</w:t>
       </w:r>
     </w:p>
     <w:p>
@@ -1755,35 +2818,114 @@
           <w:numId w:val="3"/>
         </w:numPr>
       </w:pPr>
-      <w:r>
-        <w:t xml:space="preserve">Класс </w:t>
-      </w:r>
+      <w:proofErr w:type="spellStart"/>
+      <w:r>
+        <w:t>Класс</w:t>
+      </w:r>
+      <w:proofErr w:type="spellEnd"/>
+      <w:r>
+        <w:t xml:space="preserve"> </w:t>
+      </w:r>
+      <w:proofErr w:type="spellStart"/>
       <w:r>
         <w:rPr>
           <w:rStyle w:val="VerbatimChar"/>
         </w:rPr>
         <w:t>DbProviderFactory</w:t>
       </w:r>
-      <w:r>
-        <w:t xml:space="preserve"> из ADO.NET с фабричными методами </w:t>
-      </w:r>
-      <w:r>
-        <w:rPr>
-          <w:rStyle w:val="VerbatimChar"/>
-        </w:rPr>
-        <w:t>CreateCommand(): DbCommand</w:t>
-      </w:r>
+      <w:proofErr w:type="spellEnd"/>
+      <w:r>
+        <w:t xml:space="preserve"> </w:t>
+      </w:r>
+      <w:proofErr w:type="spellStart"/>
+      <w:r>
+        <w:t>из</w:t>
+      </w:r>
+      <w:proofErr w:type="spellEnd"/>
+      <w:r>
+        <w:t xml:space="preserve"> ADO.NET с </w:t>
+      </w:r>
+      <w:proofErr w:type="spellStart"/>
+      <w:r>
+        <w:t>фабричными</w:t>
+      </w:r>
+      <w:proofErr w:type="spellEnd"/>
+      <w:r>
+        <w:t xml:space="preserve"> </w:t>
+      </w:r>
+      <w:proofErr w:type="spellStart"/>
+      <w:r>
+        <w:t>методами</w:t>
+      </w:r>
+      <w:proofErr w:type="spellEnd"/>
+      <w:r>
+        <w:t xml:space="preserve"> </w:t>
+      </w:r>
+      <w:proofErr w:type="spellStart"/>
+      <w:proofErr w:type="gramStart"/>
+      <w:r>
+        <w:rPr>
+          <w:rStyle w:val="VerbatimChar"/>
+        </w:rPr>
+        <w:t>CreateCommand</w:t>
+      </w:r>
+      <w:proofErr w:type="spellEnd"/>
+      <w:r>
+        <w:rPr>
+          <w:rStyle w:val="VerbatimChar"/>
+        </w:rPr>
+        <w:t>(</w:t>
+      </w:r>
+      <w:proofErr w:type="gramEnd"/>
+      <w:r>
+        <w:rPr>
+          <w:rStyle w:val="VerbatimChar"/>
+        </w:rPr>
+        <w:t xml:space="preserve">): </w:t>
+      </w:r>
+      <w:proofErr w:type="spellStart"/>
+      <w:r>
+        <w:rPr>
+          <w:rStyle w:val="VerbatimChar"/>
+        </w:rPr>
+        <w:t>DbCommand</w:t>
+      </w:r>
+      <w:proofErr w:type="spellEnd"/>
       <w:r>
         <w:t xml:space="preserve">, </w:t>
       </w:r>
-      <w:r>
-        <w:rPr>
-          <w:rStyle w:val="VerbatimChar"/>
-        </w:rPr>
-        <w:t>CreateConnection() : DbConnection</w:t>
-      </w:r>
-      <w:r>
-        <w:t xml:space="preserve"> и др.</w:t>
+      <w:proofErr w:type="spellStart"/>
+      <w:r>
+        <w:rPr>
+          <w:rStyle w:val="VerbatimChar"/>
+        </w:rPr>
+        <w:t>CreateConnection</w:t>
+      </w:r>
+      <w:proofErr w:type="spellEnd"/>
+      <w:r>
+        <w:rPr>
+          <w:rStyle w:val="VerbatimChar"/>
+        </w:rPr>
+        <w:t xml:space="preserve">() : </w:t>
+      </w:r>
+      <w:proofErr w:type="spellStart"/>
+      <w:r>
+        <w:rPr>
+          <w:rStyle w:val="VerbatimChar"/>
+        </w:rPr>
+        <w:t>DbConnection</w:t>
+      </w:r>
+      <w:proofErr w:type="spellEnd"/>
+      <w:r>
+        <w:t xml:space="preserve"> и </w:t>
+      </w:r>
+      <w:proofErr w:type="spellStart"/>
+      <w:r>
+        <w:t>др</w:t>
+      </w:r>
+      <w:proofErr w:type="spellEnd"/>
+      <w:r>
+        <w:t>.</w:t>
       </w:r>
     </w:p>
     <w:p>
@@ -1794,42 +2936,121 @@
           <w:numId w:val="3"/>
         </w:numPr>
       </w:pPr>
-      <w:r>
-        <w:t xml:space="preserve">Класс </w:t>
-      </w:r>
+      <w:proofErr w:type="spellStart"/>
+      <w:r>
+        <w:t>Класс</w:t>
+      </w:r>
+      <w:proofErr w:type="spellEnd"/>
+      <w:r>
+        <w:t xml:space="preserve"> </w:t>
+      </w:r>
+      <w:proofErr w:type="spellStart"/>
       <w:r>
         <w:rPr>
           <w:rStyle w:val="VerbatimChar"/>
         </w:rPr>
         <w:t>CodeDomProvider</w:t>
       </w:r>
-      <w:r>
-        <w:t xml:space="preserve"> с фабричными методами </w:t>
-      </w:r>
-      <w:r>
-        <w:rPr>
-          <w:rStyle w:val="VerbatimChar"/>
-        </w:rPr>
-        <w:t>CreateGenerator(): ICodeGenerator</w:t>
-      </w:r>
+      <w:proofErr w:type="spellEnd"/>
+      <w:r>
+        <w:t xml:space="preserve"> с </w:t>
+      </w:r>
+      <w:proofErr w:type="spellStart"/>
+      <w:r>
+        <w:t>фабричными</w:t>
+      </w:r>
+      <w:proofErr w:type="spellEnd"/>
+      <w:r>
+        <w:t xml:space="preserve"> </w:t>
+      </w:r>
+      <w:proofErr w:type="spellStart"/>
+      <w:r>
+        <w:t>методами</w:t>
+      </w:r>
+      <w:proofErr w:type="spellEnd"/>
+      <w:r>
+        <w:t xml:space="preserve"> </w:t>
+      </w:r>
+      <w:proofErr w:type="spellStart"/>
+      <w:proofErr w:type="gramStart"/>
+      <w:r>
+        <w:rPr>
+          <w:rStyle w:val="VerbatimChar"/>
+        </w:rPr>
+        <w:t>CreateGenerator</w:t>
+      </w:r>
+      <w:proofErr w:type="spellEnd"/>
+      <w:r>
+        <w:rPr>
+          <w:rStyle w:val="VerbatimChar"/>
+        </w:rPr>
+        <w:t>(</w:t>
+      </w:r>
+      <w:proofErr w:type="gramEnd"/>
+      <w:r>
+        <w:rPr>
+          <w:rStyle w:val="VerbatimChar"/>
+        </w:rPr>
+        <w:t xml:space="preserve">): </w:t>
+      </w:r>
+      <w:proofErr w:type="spellStart"/>
+      <w:r>
+        <w:rPr>
+          <w:rStyle w:val="VerbatimChar"/>
+        </w:rPr>
+        <w:t>ICodeGenerator</w:t>
+      </w:r>
+      <w:proofErr w:type="spellEnd"/>
       <w:r>
         <w:t xml:space="preserve">, </w:t>
       </w:r>
-      <w:r>
-        <w:rPr>
-          <w:rStyle w:val="VerbatimChar"/>
-        </w:rPr>
-        <w:t>CreateCompiler(): ICodeCompiler</w:t>
-      </w:r>
+      <w:proofErr w:type="spellStart"/>
+      <w:r>
+        <w:rPr>
+          <w:rStyle w:val="VerbatimChar"/>
+        </w:rPr>
+        <w:t>CreateCompiler</w:t>
+      </w:r>
+      <w:proofErr w:type="spellEnd"/>
+      <w:r>
+        <w:rPr>
+          <w:rStyle w:val="VerbatimChar"/>
+        </w:rPr>
+        <w:t xml:space="preserve">(): </w:t>
+      </w:r>
+      <w:proofErr w:type="spellStart"/>
+      <w:r>
+        <w:rPr>
+          <w:rStyle w:val="VerbatimChar"/>
+        </w:rPr>
+        <w:t>ICodeCompiler</w:t>
+      </w:r>
+      <w:proofErr w:type="spellEnd"/>
       <w:r>
         <w:t xml:space="preserve">, </w:t>
       </w:r>
-      <w:r>
-        <w:rPr>
-          <w:rStyle w:val="VerbatimChar"/>
-        </w:rPr>
-        <w:t>CreateParser(): ICodeParser</w:t>
-      </w:r>
+      <w:proofErr w:type="spellStart"/>
+      <w:r>
+        <w:rPr>
+          <w:rStyle w:val="VerbatimChar"/>
+        </w:rPr>
+        <w:t>CreateParser</w:t>
+      </w:r>
+      <w:proofErr w:type="spellEnd"/>
+      <w:r>
+        <w:rPr>
+          <w:rStyle w:val="VerbatimChar"/>
+        </w:rPr>
+        <w:t xml:space="preserve">(): </w:t>
+      </w:r>
+      <w:proofErr w:type="spellStart"/>
+      <w:r>
+        <w:rPr>
+          <w:rStyle w:val="VerbatimChar"/>
+        </w:rPr>
+        <w:t>ICodeParser</w:t>
+      </w:r>
+      <w:proofErr w:type="spellEnd"/>
       <w:r>
         <w:t>.</w:t>
       </w:r>
@@ -1842,33 +3063,96 @@
           <w:numId w:val="3"/>
         </w:numPr>
       </w:pPr>
-      <w:r>
-        <w:t xml:space="preserve">Класс </w:t>
-      </w:r>
+      <w:proofErr w:type="spellStart"/>
+      <w:r>
+        <w:t>Класс</w:t>
+      </w:r>
+      <w:proofErr w:type="spellEnd"/>
+      <w:r>
+        <w:t xml:space="preserve"> </w:t>
+      </w:r>
+      <w:proofErr w:type="spellStart"/>
       <w:r>
         <w:rPr>
           <w:rStyle w:val="VerbatimChar"/>
         </w:rPr>
         <w:t>SymetricAlgorithm</w:t>
       </w:r>
-      <w:r>
-        <w:t xml:space="preserve"> с фабричными методами </w:t>
-      </w:r>
-      <w:r>
-        <w:rPr>
-          <w:rStyle w:val="VerbatimChar"/>
-        </w:rPr>
-        <w:t>CreateEncryptor(): ICryptoTransform</w:t>
-      </w:r>
+      <w:proofErr w:type="spellEnd"/>
+      <w:r>
+        <w:t xml:space="preserve"> с </w:t>
+      </w:r>
+      <w:proofErr w:type="spellStart"/>
+      <w:r>
+        <w:t>фабричными</w:t>
+      </w:r>
+      <w:proofErr w:type="spellEnd"/>
+      <w:r>
+        <w:t xml:space="preserve"> </w:t>
+      </w:r>
+      <w:proofErr w:type="spellStart"/>
+      <w:r>
+        <w:t>методами</w:t>
+      </w:r>
+      <w:proofErr w:type="spellEnd"/>
+      <w:r>
+        <w:t xml:space="preserve"> </w:t>
+      </w:r>
+      <w:proofErr w:type="spellStart"/>
+      <w:proofErr w:type="gramStart"/>
+      <w:r>
+        <w:rPr>
+          <w:rStyle w:val="VerbatimChar"/>
+        </w:rPr>
+        <w:t>CreateEncryptor</w:t>
+      </w:r>
+      <w:proofErr w:type="spellEnd"/>
+      <w:r>
+        <w:rPr>
+          <w:rStyle w:val="VerbatimChar"/>
+        </w:rPr>
+        <w:t>(</w:t>
+      </w:r>
+      <w:proofErr w:type="gramEnd"/>
+      <w:r>
+        <w:rPr>
+          <w:rStyle w:val="VerbatimChar"/>
+        </w:rPr>
+        <w:t xml:space="preserve">): </w:t>
+      </w:r>
+      <w:proofErr w:type="spellStart"/>
+      <w:r>
+        <w:rPr>
+          <w:rStyle w:val="VerbatimChar"/>
+        </w:rPr>
+        <w:t>ICryptoTransform</w:t>
+      </w:r>
+      <w:proofErr w:type="spellEnd"/>
       <w:r>
         <w:t xml:space="preserve"> и </w:t>
       </w:r>
-      <w:r>
-        <w:rPr>
-          <w:rStyle w:val="VerbatimChar"/>
-        </w:rPr>
-        <w:t>CreateDecryptor(): ICryptoTransform</w:t>
-      </w:r>
+      <w:proofErr w:type="spellStart"/>
+      <w:r>
+        <w:rPr>
+          <w:rStyle w:val="VerbatimChar"/>
+        </w:rPr>
+        <w:t>CreateDecryptor</w:t>
+      </w:r>
+      <w:proofErr w:type="spellEnd"/>
+      <w:r>
+        <w:rPr>
+          <w:rStyle w:val="VerbatimChar"/>
+        </w:rPr>
+        <w:t xml:space="preserve">(): </w:t>
+      </w:r>
+      <w:proofErr w:type="spellStart"/>
+      <w:r>
+        <w:rPr>
+          <w:rStyle w:val="VerbatimChar"/>
+        </w:rPr>
+        <w:t>ICryptoTransform</w:t>
+      </w:r>
+      <w:proofErr w:type="spellEnd"/>
       <w:r>
         <w:t>.</w:t>
       </w:r>

</xml_diff>